<commit_message>
Final update for Mini Project 2
</commit_message>
<xml_diff>
--- a/Part 2 - DASK and Datatypes/Numerical Scientific Computing Part2.docx
+++ b/Part 2 - DASK and Datatypes/Numerical Scientific Computing Part2.docx
@@ -79,6 +79,450 @@
         <w:t xml:space="preserve"> mandelbrot_datatypes.py</w:t>
       </w:r>
     </w:p>
+    <w:tbl>
+      <w:tblPr>
+        <w:tblW w:w="5280" w:type="dxa"/>
+        <w:jc w:val="center"/>
+        <w:tblLook w:val="04A0" w:firstRow="1" w:lastRow="0" w:firstColumn="1" w:lastColumn="0" w:noHBand="0" w:noVBand="1"/>
+      </w:tblPr>
+      <w:tblGrid>
+        <w:gridCol w:w="1760"/>
+        <w:gridCol w:w="1760"/>
+        <w:gridCol w:w="1760"/>
+      </w:tblGrid>
+      <w:tr>
+        <w:trPr>
+          <w:trHeight w:val="828"/>
+          <w:jc w:val="center"/>
+        </w:trPr>
+        <w:tc>
+          <w:tcPr>
+            <w:tcW w:w="1760" w:type="dxa"/>
+            <w:tcBorders>
+              <w:top w:val="single" w:sz="4" w:space="0" w:color="auto"/>
+              <w:left w:val="single" w:sz="4" w:space="0" w:color="auto"/>
+              <w:bottom w:val="single" w:sz="4" w:space="0" w:color="auto"/>
+              <w:right w:val="single" w:sz="4" w:space="0" w:color="auto"/>
+            </w:tcBorders>
+            <w:shd w:val="clear" w:color="000000" w:fill="F2F2F2"/>
+            <w:noWrap/>
+            <w:vAlign w:val="center"/>
+            <w:hideMark/>
+          </w:tcPr>
+          <w:p>
+            <w:pPr>
+              <w:spacing w:after="0" w:line="240" w:lineRule="auto"/>
+              <w:jc w:val="center"/>
+              <w:rPr>
+                <w:rFonts w:ascii="Calibri" w:eastAsia="Times New Roman" w:hAnsi="Calibri" w:cs="Calibri"/>
+                <w:color w:val="000000"/>
+                <w:lang w:val="en-DK" w:eastAsia="en-DK"/>
+              </w:rPr>
+            </w:pPr>
+            <w:r>
+              <w:rPr>
+                <w:rFonts w:ascii="Calibri" w:eastAsia="Times New Roman" w:hAnsi="Calibri" w:cs="Calibri"/>
+                <w:color w:val="000000"/>
+                <w:lang w:val="en-DK" w:eastAsia="en-DK"/>
+              </w:rPr>
+              <w:t> </w:t>
+            </w:r>
+          </w:p>
+        </w:tc>
+        <w:tc>
+          <w:tcPr>
+            <w:tcW w:w="1760" w:type="dxa"/>
+            <w:tcBorders>
+              <w:top w:val="single" w:sz="4" w:space="0" w:color="auto"/>
+              <w:left w:val="nil"/>
+              <w:bottom w:val="single" w:sz="4" w:space="0" w:color="auto"/>
+              <w:right w:val="single" w:sz="4" w:space="0" w:color="auto"/>
+            </w:tcBorders>
+            <w:shd w:val="clear" w:color="000000" w:fill="F2F2F2"/>
+            <w:noWrap/>
+            <w:vAlign w:val="center"/>
+            <w:hideMark/>
+          </w:tcPr>
+          <w:p>
+            <w:pPr>
+              <w:spacing w:after="0" w:line="240" w:lineRule="auto"/>
+              <w:jc w:val="center"/>
+              <w:rPr>
+                <w:rFonts w:ascii="Calibri" w:eastAsia="Times New Roman" w:hAnsi="Calibri" w:cs="Calibri"/>
+                <w:color w:val="000000"/>
+                <w:lang w:val="en-DK" w:eastAsia="en-DK"/>
+              </w:rPr>
+            </w:pPr>
+            <w:r>
+              <w:rPr>
+                <w:rFonts w:ascii="Calibri" w:eastAsia="Times New Roman" w:hAnsi="Calibri" w:cs="Calibri"/>
+                <w:color w:val="000000"/>
+                <w:lang w:val="en-DK" w:eastAsia="en-DK"/>
+              </w:rPr>
+              <w:t>Complex64</w:t>
+            </w:r>
+          </w:p>
+        </w:tc>
+        <w:tc>
+          <w:tcPr>
+            <w:tcW w:w="1760" w:type="dxa"/>
+            <w:tcBorders>
+              <w:top w:val="single" w:sz="4" w:space="0" w:color="auto"/>
+              <w:left w:val="nil"/>
+              <w:bottom w:val="single" w:sz="4" w:space="0" w:color="auto"/>
+              <w:right w:val="single" w:sz="4" w:space="0" w:color="auto"/>
+            </w:tcBorders>
+            <w:shd w:val="clear" w:color="000000" w:fill="F2F2F2"/>
+            <w:noWrap/>
+            <w:vAlign w:val="center"/>
+            <w:hideMark/>
+          </w:tcPr>
+          <w:p>
+            <w:pPr>
+              <w:spacing w:after="0" w:line="240" w:lineRule="auto"/>
+              <w:jc w:val="center"/>
+              <w:rPr>
+                <w:rFonts w:ascii="Calibri" w:eastAsia="Times New Roman" w:hAnsi="Calibri" w:cs="Calibri"/>
+                <w:color w:val="000000"/>
+                <w:lang w:val="en-DK" w:eastAsia="en-DK"/>
+              </w:rPr>
+            </w:pPr>
+            <w:r>
+              <w:rPr>
+                <w:rFonts w:ascii="Calibri" w:eastAsia="Times New Roman" w:hAnsi="Calibri" w:cs="Calibri"/>
+                <w:color w:val="000000"/>
+                <w:lang w:val="en-DK" w:eastAsia="en-DK"/>
+              </w:rPr>
+              <w:t>Complex128</w:t>
+            </w:r>
+          </w:p>
+        </w:tc>
+      </w:tr>
+      <w:tr>
+        <w:trPr>
+          <w:trHeight w:val="828"/>
+          <w:jc w:val="center"/>
+        </w:trPr>
+        <w:tc>
+          <w:tcPr>
+            <w:tcW w:w="1760" w:type="dxa"/>
+            <w:tcBorders>
+              <w:top w:val="nil"/>
+              <w:left w:val="single" w:sz="4" w:space="0" w:color="auto"/>
+              <w:bottom w:val="single" w:sz="4" w:space="0" w:color="auto"/>
+              <w:right w:val="single" w:sz="4" w:space="0" w:color="auto"/>
+            </w:tcBorders>
+            <w:shd w:val="clear" w:color="000000" w:fill="F2F2F2"/>
+            <w:noWrap/>
+            <w:vAlign w:val="center"/>
+            <w:hideMark/>
+          </w:tcPr>
+          <w:p>
+            <w:pPr>
+              <w:spacing w:after="0" w:line="240" w:lineRule="auto"/>
+              <w:jc w:val="center"/>
+              <w:rPr>
+                <w:rFonts w:ascii="Calibri" w:eastAsia="Times New Roman" w:hAnsi="Calibri" w:cs="Calibri"/>
+                <w:color w:val="000000"/>
+                <w:lang w:val="en-DK" w:eastAsia="en-DK"/>
+              </w:rPr>
+            </w:pPr>
+            <w:r>
+              <w:rPr>
+                <w:rFonts w:ascii="Calibri" w:eastAsia="Times New Roman" w:hAnsi="Calibri" w:cs="Calibri"/>
+                <w:color w:val="000000"/>
+                <w:lang w:val="en-DK" w:eastAsia="en-DK"/>
+              </w:rPr>
+              <w:t>Float16</w:t>
+            </w:r>
+          </w:p>
+        </w:tc>
+        <w:tc>
+          <w:tcPr>
+            <w:tcW w:w="1760" w:type="dxa"/>
+            <w:tcBorders>
+              <w:top w:val="single" w:sz="4" w:space="0" w:color="auto"/>
+              <w:left w:val="single" w:sz="4" w:space="0" w:color="auto"/>
+              <w:bottom w:val="single" w:sz="4" w:space="0" w:color="auto"/>
+              <w:right w:val="single" w:sz="4" w:space="0" w:color="auto"/>
+            </w:tcBorders>
+            <w:shd w:val="clear" w:color="000000" w:fill="70AD47"/>
+            <w:noWrap/>
+            <w:vAlign w:val="center"/>
+            <w:hideMark/>
+          </w:tcPr>
+          <w:p>
+            <w:pPr>
+              <w:spacing w:after="0" w:line="240" w:lineRule="auto"/>
+              <w:jc w:val="center"/>
+              <w:rPr>
+                <w:rFonts w:ascii="Calibri" w:eastAsia="Times New Roman" w:hAnsi="Calibri" w:cs="Calibri"/>
+                <w:color w:val="000000"/>
+                <w:lang w:val="en-DK" w:eastAsia="en-DK"/>
+              </w:rPr>
+            </w:pPr>
+            <w:r>
+              <w:rPr>
+                <w:rFonts w:ascii="Calibri" w:eastAsia="Times New Roman" w:hAnsi="Calibri" w:cs="Calibri"/>
+                <w:color w:val="000000"/>
+                <w:lang w:val="en-DK" w:eastAsia="en-DK"/>
+              </w:rPr>
+              <w:t>155.1</w:t>
+            </w:r>
+          </w:p>
+        </w:tc>
+        <w:tc>
+          <w:tcPr>
+            <w:tcW w:w="1760" w:type="dxa"/>
+            <w:tcBorders>
+              <w:top w:val="single" w:sz="4" w:space="0" w:color="auto"/>
+              <w:left w:val="single" w:sz="4" w:space="0" w:color="auto"/>
+              <w:bottom w:val="single" w:sz="4" w:space="0" w:color="auto"/>
+              <w:right w:val="single" w:sz="4" w:space="0" w:color="auto"/>
+            </w:tcBorders>
+            <w:shd w:val="clear" w:color="000000" w:fill="A4CD88"/>
+            <w:noWrap/>
+            <w:vAlign w:val="center"/>
+            <w:hideMark/>
+          </w:tcPr>
+          <w:p>
+            <w:pPr>
+              <w:spacing w:after="0" w:line="240" w:lineRule="auto"/>
+              <w:jc w:val="center"/>
+              <w:rPr>
+                <w:rFonts w:ascii="Calibri" w:eastAsia="Times New Roman" w:hAnsi="Calibri" w:cs="Calibri"/>
+                <w:color w:val="000000"/>
+                <w:lang w:val="en-DK" w:eastAsia="en-DK"/>
+              </w:rPr>
+            </w:pPr>
+            <w:r>
+              <w:rPr>
+                <w:rFonts w:ascii="Calibri" w:eastAsia="Times New Roman" w:hAnsi="Calibri" w:cs="Calibri"/>
+                <w:color w:val="000000"/>
+                <w:lang w:val="en-DK" w:eastAsia="en-DK"/>
+              </w:rPr>
+              <w:t>193.18</w:t>
+            </w:r>
+          </w:p>
+        </w:tc>
+      </w:tr>
+      <w:tr>
+        <w:trPr>
+          <w:trHeight w:val="828"/>
+          <w:jc w:val="center"/>
+        </w:trPr>
+        <w:tc>
+          <w:tcPr>
+            <w:tcW w:w="1760" w:type="dxa"/>
+            <w:tcBorders>
+              <w:top w:val="nil"/>
+              <w:left w:val="single" w:sz="4" w:space="0" w:color="auto"/>
+              <w:bottom w:val="single" w:sz="4" w:space="0" w:color="auto"/>
+              <w:right w:val="single" w:sz="4" w:space="0" w:color="auto"/>
+            </w:tcBorders>
+            <w:shd w:val="clear" w:color="000000" w:fill="F2F2F2"/>
+            <w:noWrap/>
+            <w:vAlign w:val="center"/>
+            <w:hideMark/>
+          </w:tcPr>
+          <w:p>
+            <w:pPr>
+              <w:spacing w:after="0" w:line="240" w:lineRule="auto"/>
+              <w:jc w:val="center"/>
+              <w:rPr>
+                <w:rFonts w:ascii="Calibri" w:eastAsia="Times New Roman" w:hAnsi="Calibri" w:cs="Calibri"/>
+                <w:color w:val="000000"/>
+                <w:lang w:val="en-DK" w:eastAsia="en-DK"/>
+              </w:rPr>
+            </w:pPr>
+            <w:r>
+              <w:rPr>
+                <w:rFonts w:ascii="Calibri" w:eastAsia="Times New Roman" w:hAnsi="Calibri" w:cs="Calibri"/>
+                <w:color w:val="000000"/>
+                <w:lang w:val="en-DK" w:eastAsia="en-DK"/>
+              </w:rPr>
+              <w:t>Float32</w:t>
+            </w:r>
+          </w:p>
+        </w:tc>
+        <w:tc>
+          <w:tcPr>
+            <w:tcW w:w="1760" w:type="dxa"/>
+            <w:tcBorders>
+              <w:top w:val="single" w:sz="4" w:space="0" w:color="auto"/>
+              <w:left w:val="single" w:sz="4" w:space="0" w:color="auto"/>
+              <w:bottom w:val="single" w:sz="4" w:space="0" w:color="auto"/>
+              <w:right w:val="single" w:sz="4" w:space="0" w:color="auto"/>
+            </w:tcBorders>
+            <w:shd w:val="clear" w:color="000000" w:fill="73AF4B"/>
+            <w:noWrap/>
+            <w:vAlign w:val="center"/>
+            <w:hideMark/>
+          </w:tcPr>
+          <w:p>
+            <w:pPr>
+              <w:spacing w:after="0" w:line="240" w:lineRule="auto"/>
+              <w:jc w:val="center"/>
+              <w:rPr>
+                <w:rFonts w:ascii="Calibri" w:eastAsia="Times New Roman" w:hAnsi="Calibri" w:cs="Calibri"/>
+                <w:color w:val="000000"/>
+                <w:lang w:val="en-DK" w:eastAsia="en-DK"/>
+              </w:rPr>
+            </w:pPr>
+            <w:r>
+              <w:rPr>
+                <w:rFonts w:ascii="Calibri" w:eastAsia="Times New Roman" w:hAnsi="Calibri" w:cs="Calibri"/>
+                <w:color w:val="000000"/>
+                <w:lang w:val="en-DK" w:eastAsia="en-DK"/>
+              </w:rPr>
+              <w:t>157.76</w:t>
+            </w:r>
+          </w:p>
+        </w:tc>
+        <w:tc>
+          <w:tcPr>
+            <w:tcW w:w="1760" w:type="dxa"/>
+            <w:tcBorders>
+              <w:top w:val="single" w:sz="4" w:space="0" w:color="auto"/>
+              <w:left w:val="single" w:sz="4" w:space="0" w:color="auto"/>
+              <w:bottom w:val="single" w:sz="4" w:space="0" w:color="auto"/>
+              <w:right w:val="single" w:sz="4" w:space="0" w:color="auto"/>
+            </w:tcBorders>
+            <w:shd w:val="clear" w:color="000000" w:fill="B0D397"/>
+            <w:noWrap/>
+            <w:vAlign w:val="center"/>
+            <w:hideMark/>
+          </w:tcPr>
+          <w:p>
+            <w:pPr>
+              <w:spacing w:after="0" w:line="240" w:lineRule="auto"/>
+              <w:jc w:val="center"/>
+              <w:rPr>
+                <w:rFonts w:ascii="Calibri" w:eastAsia="Times New Roman" w:hAnsi="Calibri" w:cs="Calibri"/>
+                <w:color w:val="000000"/>
+                <w:lang w:val="en-DK" w:eastAsia="en-DK"/>
+              </w:rPr>
+            </w:pPr>
+            <w:r>
+              <w:rPr>
+                <w:rFonts w:ascii="Calibri" w:eastAsia="Times New Roman" w:hAnsi="Calibri" w:cs="Calibri"/>
+                <w:color w:val="000000"/>
+                <w:lang w:val="en-DK" w:eastAsia="en-DK"/>
+              </w:rPr>
+              <w:t>199.54</w:t>
+            </w:r>
+          </w:p>
+        </w:tc>
+      </w:tr>
+      <w:tr>
+        <w:trPr>
+          <w:trHeight w:val="828"/>
+          <w:jc w:val="center"/>
+        </w:trPr>
+        <w:tc>
+          <w:tcPr>
+            <w:tcW w:w="1760" w:type="dxa"/>
+            <w:tcBorders>
+              <w:top w:val="nil"/>
+              <w:left w:val="single" w:sz="4" w:space="0" w:color="auto"/>
+              <w:bottom w:val="single" w:sz="4" w:space="0" w:color="auto"/>
+              <w:right w:val="single" w:sz="4" w:space="0" w:color="auto"/>
+            </w:tcBorders>
+            <w:shd w:val="clear" w:color="000000" w:fill="F2F2F2"/>
+            <w:noWrap/>
+            <w:vAlign w:val="center"/>
+            <w:hideMark/>
+          </w:tcPr>
+          <w:p>
+            <w:pPr>
+              <w:spacing w:after="0" w:line="240" w:lineRule="auto"/>
+              <w:jc w:val="center"/>
+              <w:rPr>
+                <w:rFonts w:ascii="Calibri" w:eastAsia="Times New Roman" w:hAnsi="Calibri" w:cs="Calibri"/>
+                <w:color w:val="000000"/>
+                <w:lang w:val="en-DK" w:eastAsia="en-DK"/>
+              </w:rPr>
+            </w:pPr>
+            <w:r>
+              <w:rPr>
+                <w:rFonts w:ascii="Calibri" w:eastAsia="Times New Roman" w:hAnsi="Calibri" w:cs="Calibri"/>
+                <w:color w:val="000000"/>
+                <w:lang w:val="en-DK" w:eastAsia="en-DK"/>
+              </w:rPr>
+              <w:t>Float64</w:t>
+            </w:r>
+          </w:p>
+        </w:tc>
+        <w:tc>
+          <w:tcPr>
+            <w:tcW w:w="1760" w:type="dxa"/>
+            <w:tcBorders>
+              <w:top w:val="single" w:sz="4" w:space="0" w:color="auto"/>
+              <w:left w:val="single" w:sz="4" w:space="0" w:color="auto"/>
+              <w:bottom w:val="single" w:sz="4" w:space="0" w:color="auto"/>
+              <w:right w:val="single" w:sz="4" w:space="0" w:color="auto"/>
+            </w:tcBorders>
+            <w:shd w:val="clear" w:color="000000" w:fill="AFD396"/>
+            <w:noWrap/>
+            <w:vAlign w:val="center"/>
+            <w:hideMark/>
+          </w:tcPr>
+          <w:p>
+            <w:pPr>
+              <w:spacing w:after="0" w:line="240" w:lineRule="auto"/>
+              <w:jc w:val="center"/>
+              <w:rPr>
+                <w:rFonts w:ascii="Calibri" w:eastAsia="Times New Roman" w:hAnsi="Calibri" w:cs="Calibri"/>
+                <w:color w:val="000000"/>
+                <w:lang w:val="en-DK" w:eastAsia="en-DK"/>
+              </w:rPr>
+            </w:pPr>
+            <w:r>
+              <w:rPr>
+                <w:rFonts w:ascii="Calibri" w:eastAsia="Times New Roman" w:hAnsi="Calibri" w:cs="Calibri"/>
+                <w:color w:val="000000"/>
+                <w:lang w:val="en-DK" w:eastAsia="en-DK"/>
+              </w:rPr>
+              <w:t>199.08</w:t>
+            </w:r>
+          </w:p>
+        </w:tc>
+        <w:tc>
+          <w:tcPr>
+            <w:tcW w:w="1760" w:type="dxa"/>
+            <w:tcBorders>
+              <w:top w:val="single" w:sz="4" w:space="0" w:color="auto"/>
+              <w:left w:val="single" w:sz="4" w:space="0" w:color="auto"/>
+              <w:bottom w:val="single" w:sz="4" w:space="0" w:color="auto"/>
+              <w:right w:val="single" w:sz="4" w:space="0" w:color="auto"/>
+            </w:tcBorders>
+            <w:shd w:val="clear" w:color="000000" w:fill="E2EFDA"/>
+            <w:noWrap/>
+            <w:vAlign w:val="center"/>
+            <w:hideMark/>
+          </w:tcPr>
+          <w:p>
+            <w:pPr>
+              <w:spacing w:after="0" w:line="240" w:lineRule="auto"/>
+              <w:jc w:val="center"/>
+              <w:rPr>
+                <w:rFonts w:ascii="Calibri" w:eastAsia="Times New Roman" w:hAnsi="Calibri" w:cs="Calibri"/>
+                <w:color w:val="000000"/>
+                <w:lang w:val="en-DK" w:eastAsia="en-DK"/>
+              </w:rPr>
+            </w:pPr>
+            <w:r>
+              <w:rPr>
+                <w:rFonts w:ascii="Calibri" w:eastAsia="Times New Roman" w:hAnsi="Calibri" w:cs="Calibri"/>
+                <w:color w:val="000000"/>
+                <w:lang w:val="en-DK" w:eastAsia="en-DK"/>
+              </w:rPr>
+              <w:t>223.37</w:t>
+            </w:r>
+          </w:p>
+        </w:tc>
+      </w:tr>
+    </w:tbl>
     <w:p>
       <w:pPr>
         <w:jc w:val="center"/>
@@ -86,18 +530,89 @@
           <w:lang w:val="en-US"/>
         </w:rPr>
       </w:pPr>
+    </w:p>
+    <w:p>
+      <w:pPr>
+        <w:rPr>
+          <w:lang w:val="en-US"/>
+        </w:rPr>
+      </w:pPr>
+    </w:p>
+    <w:p>
+      <w:pPr>
+        <w:pStyle w:val="Heading2"/>
+        <w:rPr>
+          <w:lang w:val="en-US"/>
+        </w:rPr>
+      </w:pPr>
       <w:r>
         <w:rPr>
+          <w:lang w:val="en-US"/>
+        </w:rPr>
+        <w:t>Execution time between NUMPY and DASK version</w:t>
+      </w:r>
+    </w:p>
+    <w:p>
+      <w:pPr>
+        <w:rPr>
+          <w:lang w:val="en-US"/>
+        </w:rPr>
+      </w:pPr>
+      <w:r>
+        <w:rPr>
+          <w:b/>
+          <w:bCs/>
+          <w:lang w:val="en-US"/>
+        </w:rPr>
+        <w:t>Size:</w:t>
+      </w:r>
+      <w:r>
+        <w:rPr>
+          <w:lang w:val="en-US"/>
+        </w:rPr>
+        <w:t xml:space="preserve"> 5000</w:t>
+      </w:r>
+    </w:p>
+    <w:p>
+      <w:pPr>
+        <w:rPr>
+          <w:lang w:val="en-US"/>
+        </w:rPr>
+      </w:pPr>
+      <w:r>
+        <w:rPr>
+          <w:b/>
+          <w:bCs/>
+          <w:lang w:val="en-US"/>
+        </w:rPr>
+        <w:t>File:</w:t>
+      </w:r>
+      <w:r>
+        <w:rPr>
+          <w:lang w:val="en-US"/>
+        </w:rPr>
+        <w:t xml:space="preserve"> mandelbrot_dask.py</w:t>
+      </w:r>
+    </w:p>
+    <w:p>
+      <w:pPr>
+        <w:jc w:val="center"/>
+        <w:rPr>
+          <w:lang w:val="en-US"/>
+        </w:rPr>
+      </w:pPr>
+      <w:r>
+        <w:rPr>
           <w:noProof/>
         </w:rPr>
         <w:drawing>
-          <wp:inline distT="0" distB="0" distL="0" distR="0" wp14:anchorId="19C7CE3B" wp14:editId="213F5D77">
+          <wp:inline distT="0" distB="0" distL="0" distR="0" wp14:anchorId="2E47B43C" wp14:editId="0FDA3B90">
             <wp:extent cx="4572000" cy="2743200"/>
             <wp:effectExtent l="0" t="0" r="0" b="0"/>
-            <wp:docPr id="2" name="Chart 2">
+            <wp:docPr id="3" name="Chart 3">
               <a:extLst xmlns:a="http://schemas.openxmlformats.org/drawingml/2006/main">
                 <a:ext uri="{FF2B5EF4-FFF2-40B4-BE49-F238E27FC236}">
-                  <a16:creationId xmlns:a16="http://schemas.microsoft.com/office/drawing/2014/main" id="{C731ADD7-A7D3-8538-91A5-29CAA14D29A8}"/>
+                  <a16:creationId xmlns:a16="http://schemas.microsoft.com/office/drawing/2014/main" id="{706BC4AF-CF28-5B3D-7431-CF5BD359753E}"/>
                 </a:ext>
               </a:extLst>
             </wp:docPr>
@@ -120,8 +635,11 @@
     </w:p>
     <w:p>
       <w:pPr>
-        <w:pStyle w:val="Heading2"/>
-        <w:rPr>
+        <w:rPr>
+          <w:rFonts w:asciiTheme="majorHAnsi" w:eastAsiaTheme="majorEastAsia" w:hAnsiTheme="majorHAnsi" w:cstheme="majorBidi"/>
+          <w:color w:val="2F5496" w:themeColor="accent1" w:themeShade="BF"/>
+          <w:sz w:val="26"/>
+          <w:szCs w:val="26"/>
           <w:lang w:val="en-US"/>
         </w:rPr>
       </w:pPr>
@@ -129,28 +647,22 @@
         <w:rPr>
           <w:lang w:val="en-US"/>
         </w:rPr>
-        <w:t>Execution time between NUMPY and DASK version</w:t>
+        <w:br w:type="page"/>
       </w:r>
     </w:p>
     <w:p>
       <w:pPr>
+        <w:pStyle w:val="Heading2"/>
         <w:rPr>
           <w:lang w:val="en-US"/>
         </w:rPr>
       </w:pPr>
       <w:r>
         <w:rPr>
-          <w:b/>
-          <w:bCs/>
-          <w:lang w:val="en-US"/>
-        </w:rPr>
-        <w:t>Size:</w:t>
-      </w:r>
-      <w:r>
-        <w:rPr>
-          <w:lang w:val="en-US"/>
-        </w:rPr>
-        <w:t xml:space="preserve"> 5000</w:t>
+          <w:lang w:val="en-US"/>
+        </w:rPr>
+        <w:lastRenderedPageBreak/>
+        <w:t>Local DASK execution</w:t>
       </w:r>
     </w:p>
     <w:p>
@@ -165,46 +677,62 @@
           <w:bCs/>
           <w:lang w:val="en-US"/>
         </w:rPr>
-        <w:t>File:</w:t>
+        <w:t>Size:</w:t>
       </w:r>
       <w:r>
         <w:rPr>
           <w:lang w:val="en-US"/>
         </w:rPr>
-        <w:t xml:space="preserve"> mandelbrot_da</w:t>
-      </w:r>
-      <w:r>
-        <w:rPr>
-          <w:lang w:val="en-US"/>
-        </w:rPr>
-        <w:t>sk</w:t>
-      </w:r>
-      <w:r>
-        <w:rPr>
-          <w:lang w:val="en-US"/>
-        </w:rPr>
-        <w:t>.py</w:t>
+        <w:t xml:space="preserve"> 1000</w:t>
       </w:r>
     </w:p>
     <w:p>
       <w:pPr>
-        <w:jc w:val="center"/>
         <w:rPr>
           <w:lang w:val="en-US"/>
         </w:rPr>
       </w:pPr>
       <w:r>
         <w:rPr>
+          <w:b/>
+          <w:bCs/>
+          <w:lang w:val="en-US"/>
+        </w:rPr>
+        <w:t>File:</w:t>
+      </w:r>
+      <w:r>
+        <w:rPr>
+          <w:lang w:val="en-US"/>
+        </w:rPr>
+        <w:t xml:space="preserve"> mandelbrot_dask.py</w:t>
+      </w:r>
+    </w:p>
+    <w:p>
+      <w:pPr>
+        <w:rPr>
+          <w:lang w:val="en-US"/>
+        </w:rPr>
+      </w:pPr>
+    </w:p>
+    <w:p>
+      <w:pPr>
+        <w:jc w:val="center"/>
+        <w:rPr>
+          <w:lang w:val="en-US"/>
+        </w:rPr>
+      </w:pPr>
+      <w:r>
+        <w:rPr>
           <w:noProof/>
         </w:rPr>
         <w:drawing>
-          <wp:inline distT="0" distB="0" distL="0" distR="0" wp14:anchorId="2E47B43C" wp14:editId="0FDA3B90">
-            <wp:extent cx="4572000" cy="2743200"/>
-            <wp:effectExtent l="0" t="0" r="0" b="0"/>
-            <wp:docPr id="3" name="Chart 3">
+          <wp:inline distT="0" distB="0" distL="0" distR="0" wp14:anchorId="7FD1EBA5" wp14:editId="334A26C8">
+            <wp:extent cx="4884420" cy="2945130"/>
+            <wp:effectExtent l="0" t="0" r="11430" b="7620"/>
+            <wp:docPr id="1" name="Chart 1">
               <a:extLst xmlns:a="http://schemas.openxmlformats.org/drawingml/2006/main">
                 <a:ext uri="{FF2B5EF4-FFF2-40B4-BE49-F238E27FC236}">
-                  <a16:creationId xmlns:a16="http://schemas.microsoft.com/office/drawing/2014/main" id="{706BC4AF-CF28-5B3D-7431-CF5BD359753E}"/>
+                  <a16:creationId xmlns:a16="http://schemas.microsoft.com/office/drawing/2014/main" id="{60C08055-EF70-CA69-CC0C-743BEC9A9D72}"/>
                 </a:ext>
               </a:extLst>
             </wp:docPr>
@@ -236,8 +764,19 @@
         <w:rPr>
           <w:lang w:val="en-US"/>
         </w:rPr>
-        <w:lastRenderedPageBreak/>
-        <w:t>Local DASK execution</w:t>
+        <w:t>Distributed DA</w:t>
+      </w:r>
+      <w:r>
+        <w:rPr>
+          <w:lang w:val="en-US"/>
+        </w:rPr>
+        <w:t>SK</w:t>
+      </w:r>
+      <w:r>
+        <w:rPr>
+          <w:lang w:val="en-US"/>
+        </w:rPr>
+        <w:t xml:space="preserve"> execution</w:t>
       </w:r>
     </w:p>
     <w:p>
@@ -258,19 +797,7 @@
         <w:rPr>
           <w:lang w:val="en-US"/>
         </w:rPr>
-        <w:t xml:space="preserve"> </w:t>
-      </w:r>
-      <w:r>
-        <w:rPr>
-          <w:lang w:val="en-US"/>
-        </w:rPr>
-        <w:t>1</w:t>
-      </w:r>
-      <w:r>
-        <w:rPr>
-          <w:lang w:val="en-US"/>
-        </w:rPr>
-        <w:t>000</w:t>
+        <w:t xml:space="preserve"> 1000</w:t>
       </w:r>
     </w:p>
     <w:p>
@@ -313,13 +840,13 @@
           <w:noProof/>
         </w:rPr>
         <w:drawing>
-          <wp:inline distT="0" distB="0" distL="0" distR="0" wp14:anchorId="7FD1EBA5" wp14:editId="334A26C8">
+          <wp:inline distT="0" distB="0" distL="0" distR="0" wp14:anchorId="0FE2F42A" wp14:editId="10BDA908">
             <wp:extent cx="4884420" cy="2945130"/>
             <wp:effectExtent l="0" t="0" r="11430" b="7620"/>
-            <wp:docPr id="1" name="Chart 1">
+            <wp:docPr id="4" name="Chart 4">
               <a:extLst xmlns:a="http://schemas.openxmlformats.org/drawingml/2006/main">
                 <a:ext uri="{FF2B5EF4-FFF2-40B4-BE49-F238E27FC236}">
-                  <a16:creationId xmlns:a16="http://schemas.microsoft.com/office/drawing/2014/main" id="{60C08055-EF70-CA69-CC0C-743BEC9A9D72}"/>
+                  <a16:creationId xmlns:a16="http://schemas.microsoft.com/office/drawing/2014/main" id="{9B2AFFF8-D02A-40F2-8377-9381B619AF02}"/>
                 </a:ext>
               </a:extLst>
             </wp:docPr>
@@ -351,120 +878,6 @@
         <w:rPr>
           <w:lang w:val="en-US"/>
         </w:rPr>
-        <w:t>Distributed DA</w:t>
-      </w:r>
-      <w:r>
-        <w:rPr>
-          <w:lang w:val="en-US"/>
-        </w:rPr>
-        <w:t>SK</w:t>
-      </w:r>
-      <w:r>
-        <w:rPr>
-          <w:lang w:val="en-US"/>
-        </w:rPr>
-        <w:t xml:space="preserve"> execution</w:t>
-      </w:r>
-    </w:p>
-    <w:p>
-      <w:pPr>
-        <w:rPr>
-          <w:lang w:val="en-US"/>
-        </w:rPr>
-      </w:pPr>
-      <w:r>
-        <w:rPr>
-          <w:b/>
-          <w:bCs/>
-          <w:lang w:val="en-US"/>
-        </w:rPr>
-        <w:t>Size:</w:t>
-      </w:r>
-      <w:r>
-        <w:rPr>
-          <w:lang w:val="en-US"/>
-        </w:rPr>
-        <w:t xml:space="preserve"> 1000</w:t>
-      </w:r>
-    </w:p>
-    <w:p>
-      <w:pPr>
-        <w:rPr>
-          <w:lang w:val="en-US"/>
-        </w:rPr>
-      </w:pPr>
-      <w:r>
-        <w:rPr>
-          <w:b/>
-          <w:bCs/>
-          <w:lang w:val="en-US"/>
-        </w:rPr>
-        <w:t>File:</w:t>
-      </w:r>
-      <w:r>
-        <w:rPr>
-          <w:lang w:val="en-US"/>
-        </w:rPr>
-        <w:t xml:space="preserve"> mandelbrot_dask.py</w:t>
-      </w:r>
-    </w:p>
-    <w:p>
-      <w:pPr>
-        <w:rPr>
-          <w:lang w:val="en-US"/>
-        </w:rPr>
-      </w:pPr>
-    </w:p>
-    <w:p>
-      <w:pPr>
-        <w:jc w:val="center"/>
-        <w:rPr>
-          <w:lang w:val="en-US"/>
-        </w:rPr>
-      </w:pPr>
-      <w:r>
-        <w:rPr>
-          <w:noProof/>
-        </w:rPr>
-        <w:drawing>
-          <wp:inline distT="0" distB="0" distL="0" distR="0" wp14:anchorId="0FE2F42A" wp14:editId="10BDA908">
-            <wp:extent cx="4884420" cy="2945130"/>
-            <wp:effectExtent l="0" t="0" r="11430" b="7620"/>
-            <wp:docPr id="4" name="Chart 4">
-              <a:extLst xmlns:a="http://schemas.openxmlformats.org/drawingml/2006/main">
-                <a:ext uri="{FF2B5EF4-FFF2-40B4-BE49-F238E27FC236}">
-                  <a16:creationId xmlns:a16="http://schemas.microsoft.com/office/drawing/2014/main" id="{9B2AFFF8-D02A-40F2-8377-9381B619AF02}"/>
-                </a:ext>
-              </a:extLst>
-            </wp:docPr>
-            <wp:cNvGraphicFramePr/>
-            <a:graphic xmlns:a="http://schemas.openxmlformats.org/drawingml/2006/main">
-              <a:graphicData uri="http://schemas.openxmlformats.org/drawingml/2006/chart">
-                <c:chart xmlns:c="http://schemas.openxmlformats.org/drawingml/2006/chart" xmlns:r="http://schemas.openxmlformats.org/officeDocument/2006/relationships" r:id="rId8"/>
-              </a:graphicData>
-            </a:graphic>
-          </wp:inline>
-        </w:drawing>
-      </w:r>
-    </w:p>
-    <w:p>
-      <w:pPr>
-        <w:rPr>
-          <w:lang w:val="en-US"/>
-        </w:rPr>
-      </w:pPr>
-    </w:p>
-    <w:p>
-      <w:pPr>
-        <w:pStyle w:val="Heading2"/>
-        <w:rPr>
-          <w:lang w:val="en-US"/>
-        </w:rPr>
-      </w:pPr>
-      <w:r>
-        <w:rPr>
-          <w:lang w:val="en-US"/>
-        </w:rPr>
         <w:lastRenderedPageBreak/>
         <w:t>Chunk Size Performance</w:t>
       </w:r>
@@ -534,6 +947,7 @@
       </w:r>
       <w:r>
         <w:rPr>
+          <w:noProof/>
           <w:lang w:val="en-US"/>
         </w:rPr>
         <w:drawing>
@@ -552,7 +966,7 @@
                     <pic:cNvPicPr/>
                   </pic:nvPicPr>
                   <pic:blipFill>
-                    <a:blip r:embed="rId9"/>
+                    <a:blip r:embed="rId8"/>
                     <a:stretch>
                       <a:fillRect/>
                     </a:stretch>
@@ -588,28 +1002,31 @@
         <w:rPr>
           <w:lang w:val="en-US"/>
         </w:rPr>
-        <w:t xml:space="preserve">The NumPy version of the Mandelbrot is optimized to run on the most optimal data-type based on the </w:t>
+        <w:t xml:space="preserve">The NumPy version of the Mandelbrot is optimized to run on the most optimal </w:t>
+      </w:r>
+      <w:proofErr w:type="gramStart"/>
+      <w:r>
+        <w:rPr>
+          <w:lang w:val="en-US"/>
+        </w:rPr>
+        <w:t>data-type</w:t>
+      </w:r>
+      <w:proofErr w:type="gramEnd"/>
+      <w:r>
+        <w:rPr>
+          <w:lang w:val="en-US"/>
+        </w:rPr>
+        <w:t xml:space="preserve"> based on the </w:t>
       </w:r>
       <w:r>
         <w:rPr>
           <w:lang w:val="en-US"/>
         </w:rPr>
-        <w:t xml:space="preserve">first computation test. See </w:t>
+        <w:t>first computation test. See mandelbrot_vectorized.py:</w:t>
       </w:r>
       <w:r>
         <w:rPr>
-          <w:lang w:val="en-US"/>
-        </w:rPr>
-        <w:t>mandelbrot_vectorized.py</w:t>
-      </w:r>
-      <w:r>
-        <w:rPr>
-          <w:lang w:val="en-US"/>
-        </w:rPr>
-        <w:t>:</w:t>
-      </w:r>
-      <w:r>
-        <w:rPr>
+          <w:noProof/>
           <w:lang w:val="en-US"/>
         </w:rPr>
         <w:drawing>
@@ -628,7 +1045,7 @@
                     <pic:cNvPicPr/>
                   </pic:nvPicPr>
                   <pic:blipFill>
-                    <a:blip r:embed="rId10"/>
+                    <a:blip r:embed="rId9"/>
                     <a:stretch>
                       <a:fillRect/>
                     </a:stretch>
@@ -650,6 +1067,7 @@
       </w:r>
       <w:r>
         <w:rPr>
+          <w:noProof/>
           <w:lang w:val="en-US"/>
         </w:rPr>
         <w:drawing>
@@ -668,7 +1086,7 @@
                     <pic:cNvPicPr/>
                   </pic:nvPicPr>
                   <pic:blipFill>
-                    <a:blip r:embed="rId11"/>
+                    <a:blip r:embed="rId10"/>
                     <a:stretch>
                       <a:fillRect/>
                     </a:stretch>
@@ -707,6 +1125,7 @@
         <w:t xml:space="preserve">Using </w:t>
       </w:r>
       <w:proofErr w:type="spellStart"/>
+      <w:proofErr w:type="gramStart"/>
       <w:r>
         <w:rPr>
           <w:lang w:val="en-US"/>
@@ -718,7 +1137,14 @@
         <w:rPr>
           <w:lang w:val="en-US"/>
         </w:rPr>
-        <w:t xml:space="preserve">() is more optimal than using </w:t>
+        <w:t>(</w:t>
+      </w:r>
+      <w:proofErr w:type="gramEnd"/>
+      <w:r>
+        <w:rPr>
+          <w:lang w:val="en-US"/>
+        </w:rPr>
+        <w:t xml:space="preserve">) is more optimal than using </w:t>
       </w:r>
       <w:proofErr w:type="spellStart"/>
       <w:r>
@@ -742,6 +1168,7 @@
       </w:r>
       <w:r>
         <w:rPr>
+          <w:noProof/>
           <w:lang w:val="en-US"/>
         </w:rPr>
         <w:drawing>
@@ -760,7 +1187,7 @@
                     <pic:cNvPicPr/>
                   </pic:nvPicPr>
                   <pic:blipFill>
-                    <a:blip r:embed="rId12"/>
+                    <a:blip r:embed="rId11"/>
                     <a:stretch>
                       <a:fillRect/>
                     </a:stretch>
@@ -1430,453 +1857,6 @@
             </a:pPr>
             <a:r>
               <a:rPr lang="da-DK"/>
-              <a:t>Data Type</a:t>
-            </a:r>
-            <a:r>
-              <a:rPr lang="da-DK" baseline="0"/>
-              <a:t> Comparison</a:t>
-            </a:r>
-            <a:endParaRPr lang="da-DK"/>
-          </a:p>
-        </c:rich>
-      </c:tx>
-      <c:overlay val="0"/>
-      <c:spPr>
-        <a:noFill/>
-        <a:ln>
-          <a:noFill/>
-        </a:ln>
-        <a:effectLst/>
-      </c:spPr>
-      <c:txPr>
-        <a:bodyPr rot="0" spcFirstLastPara="1" vertOverflow="ellipsis" vert="horz" wrap="square" anchor="ctr" anchorCtr="1"/>
-        <a:lstStyle/>
-        <a:p>
-          <a:pPr>
-            <a:defRPr sz="1400" b="0" i="0" u="none" strike="noStrike" kern="1200" spc="0" baseline="0">
-              <a:solidFill>
-                <a:schemeClr val="tx1">
-                  <a:lumMod val="65000"/>
-                  <a:lumOff val="35000"/>
-                </a:schemeClr>
-              </a:solidFill>
-              <a:latin typeface="+mn-lt"/>
-              <a:ea typeface="+mn-ea"/>
-              <a:cs typeface="+mn-cs"/>
-            </a:defRPr>
-          </a:pPr>
-          <a:endParaRPr lang="en-DK"/>
-        </a:p>
-      </c:txPr>
-    </c:title>
-    <c:autoTitleDeleted val="0"/>
-    <c:plotArea>
-      <c:layout/>
-      <c:barChart>
-        <c:barDir val="col"/>
-        <c:grouping val="clustered"/>
-        <c:varyColors val="0"/>
-        <c:ser>
-          <c:idx val="0"/>
-          <c:order val="0"/>
-          <c:spPr>
-            <a:solidFill>
-              <a:schemeClr val="accent1"/>
-            </a:solidFill>
-            <a:ln>
-              <a:noFill/>
-            </a:ln>
-            <a:effectLst/>
-          </c:spPr>
-          <c:invertIfNegative val="0"/>
-          <c:cat>
-            <c:strRef>
-              <c:f>'Data Types'!$A$1:$A$3</c:f>
-              <c:strCache>
-                <c:ptCount val="3"/>
-                <c:pt idx="0">
-                  <c:v>numpy.float64</c:v>
-                </c:pt>
-                <c:pt idx="1">
-                  <c:v>numpy.float32</c:v>
-                </c:pt>
-                <c:pt idx="2">
-                  <c:v>numpy.float16</c:v>
-                </c:pt>
-              </c:strCache>
-            </c:strRef>
-          </c:cat>
-          <c:val>
-            <c:numRef>
-              <c:f>'Data Types'!$B$1:$B$3</c:f>
-              <c:numCache>
-                <c:formatCode>General</c:formatCode>
-                <c:ptCount val="3"/>
-                <c:pt idx="0">
-                  <c:v>193.15727000000001</c:v>
-                </c:pt>
-                <c:pt idx="1">
-                  <c:v>189.50313</c:v>
-                </c:pt>
-                <c:pt idx="2">
-                  <c:v>189.09297000000001</c:v>
-                </c:pt>
-              </c:numCache>
-            </c:numRef>
-          </c:val>
-          <c:extLst>
-            <c:ext xmlns:c16="http://schemas.microsoft.com/office/drawing/2014/chart" uri="{C3380CC4-5D6E-409C-BE32-E72D297353CC}">
-              <c16:uniqueId val="{00000000-BB82-40EA-AB89-FAC13F8C15D1}"/>
-            </c:ext>
-          </c:extLst>
-        </c:ser>
-        <c:dLbls>
-          <c:showLegendKey val="0"/>
-          <c:showVal val="0"/>
-          <c:showCatName val="0"/>
-          <c:showSerName val="0"/>
-          <c:showPercent val="0"/>
-          <c:showBubbleSize val="0"/>
-        </c:dLbls>
-        <c:gapWidth val="219"/>
-        <c:overlap val="-27"/>
-        <c:axId val="674286560"/>
-        <c:axId val="347033408"/>
-      </c:barChart>
-      <c:catAx>
-        <c:axId val="674286560"/>
-        <c:scaling>
-          <c:orientation val="minMax"/>
-        </c:scaling>
-        <c:delete val="0"/>
-        <c:axPos val="b"/>
-        <c:title>
-          <c:tx>
-            <c:rich>
-              <a:bodyPr rot="0" spcFirstLastPara="1" vertOverflow="ellipsis" vert="horz" wrap="square" anchor="ctr" anchorCtr="1"/>
-              <a:lstStyle/>
-              <a:p>
-                <a:pPr>
-                  <a:defRPr sz="1000" b="0" i="0" u="none" strike="noStrike" kern="1200" baseline="0">
-                    <a:solidFill>
-                      <a:schemeClr val="tx1">
-                        <a:lumMod val="65000"/>
-                        <a:lumOff val="35000"/>
-                      </a:schemeClr>
-                    </a:solidFill>
-                    <a:latin typeface="+mn-lt"/>
-                    <a:ea typeface="+mn-ea"/>
-                    <a:cs typeface="+mn-cs"/>
-                  </a:defRPr>
-                </a:pPr>
-                <a:r>
-                  <a:rPr lang="da-DK"/>
-                  <a:t>Data Type</a:t>
-                </a:r>
-              </a:p>
-            </c:rich>
-          </c:tx>
-          <c:overlay val="0"/>
-          <c:spPr>
-            <a:noFill/>
-            <a:ln>
-              <a:noFill/>
-            </a:ln>
-            <a:effectLst/>
-          </c:spPr>
-          <c:txPr>
-            <a:bodyPr rot="0" spcFirstLastPara="1" vertOverflow="ellipsis" vert="horz" wrap="square" anchor="ctr" anchorCtr="1"/>
-            <a:lstStyle/>
-            <a:p>
-              <a:pPr>
-                <a:defRPr sz="1000" b="0" i="0" u="none" strike="noStrike" kern="1200" baseline="0">
-                  <a:solidFill>
-                    <a:schemeClr val="tx1">
-                      <a:lumMod val="65000"/>
-                      <a:lumOff val="35000"/>
-                    </a:schemeClr>
-                  </a:solidFill>
-                  <a:latin typeface="+mn-lt"/>
-                  <a:ea typeface="+mn-ea"/>
-                  <a:cs typeface="+mn-cs"/>
-                </a:defRPr>
-              </a:pPr>
-              <a:endParaRPr lang="en-DK"/>
-            </a:p>
-          </c:txPr>
-        </c:title>
-        <c:numFmt formatCode="General" sourceLinked="1"/>
-        <c:majorTickMark val="none"/>
-        <c:minorTickMark val="none"/>
-        <c:tickLblPos val="nextTo"/>
-        <c:spPr>
-          <a:noFill/>
-          <a:ln w="9525" cap="flat" cmpd="sng" algn="ctr">
-            <a:solidFill>
-              <a:schemeClr val="tx1">
-                <a:lumMod val="15000"/>
-                <a:lumOff val="85000"/>
-              </a:schemeClr>
-            </a:solidFill>
-            <a:round/>
-          </a:ln>
-          <a:effectLst/>
-        </c:spPr>
-        <c:txPr>
-          <a:bodyPr rot="-60000000" spcFirstLastPara="1" vertOverflow="ellipsis" vert="horz" wrap="square" anchor="ctr" anchorCtr="1"/>
-          <a:lstStyle/>
-          <a:p>
-            <a:pPr>
-              <a:defRPr sz="900" b="0" i="0" u="none" strike="noStrike" kern="1200" baseline="0">
-                <a:solidFill>
-                  <a:schemeClr val="tx1">
-                    <a:lumMod val="65000"/>
-                    <a:lumOff val="35000"/>
-                  </a:schemeClr>
-                </a:solidFill>
-                <a:latin typeface="+mn-lt"/>
-                <a:ea typeface="+mn-ea"/>
-                <a:cs typeface="+mn-cs"/>
-              </a:defRPr>
-            </a:pPr>
-            <a:endParaRPr lang="en-DK"/>
-          </a:p>
-        </c:txPr>
-        <c:crossAx val="347033408"/>
-        <c:crosses val="autoZero"/>
-        <c:auto val="1"/>
-        <c:lblAlgn val="ctr"/>
-        <c:lblOffset val="100"/>
-        <c:noMultiLvlLbl val="0"/>
-      </c:catAx>
-      <c:valAx>
-        <c:axId val="347033408"/>
-        <c:scaling>
-          <c:orientation val="minMax"/>
-        </c:scaling>
-        <c:delete val="0"/>
-        <c:axPos val="l"/>
-        <c:majorGridlines>
-          <c:spPr>
-            <a:ln w="9525" cap="flat" cmpd="sng" algn="ctr">
-              <a:solidFill>
-                <a:schemeClr val="tx1">
-                  <a:lumMod val="15000"/>
-                  <a:lumOff val="85000"/>
-                </a:schemeClr>
-              </a:solidFill>
-              <a:round/>
-            </a:ln>
-            <a:effectLst/>
-          </c:spPr>
-        </c:majorGridlines>
-        <c:title>
-          <c:tx>
-            <c:rich>
-              <a:bodyPr rot="-5400000" spcFirstLastPara="1" vertOverflow="ellipsis" vert="horz" wrap="square" anchor="ctr" anchorCtr="1"/>
-              <a:lstStyle/>
-              <a:p>
-                <a:pPr>
-                  <a:defRPr sz="1000" b="0" i="0" u="none" strike="noStrike" kern="1200" baseline="0">
-                    <a:solidFill>
-                      <a:schemeClr val="tx1">
-                        <a:lumMod val="65000"/>
-                        <a:lumOff val="35000"/>
-                      </a:schemeClr>
-                    </a:solidFill>
-                    <a:latin typeface="+mn-lt"/>
-                    <a:ea typeface="+mn-ea"/>
-                    <a:cs typeface="+mn-cs"/>
-                  </a:defRPr>
-                </a:pPr>
-                <a:r>
-                  <a:rPr lang="da-DK"/>
-                  <a:t>Computation Time (s)</a:t>
-                </a:r>
-              </a:p>
-            </c:rich>
-          </c:tx>
-          <c:overlay val="0"/>
-          <c:spPr>
-            <a:noFill/>
-            <a:ln>
-              <a:noFill/>
-            </a:ln>
-            <a:effectLst/>
-          </c:spPr>
-          <c:txPr>
-            <a:bodyPr rot="-5400000" spcFirstLastPara="1" vertOverflow="ellipsis" vert="horz" wrap="square" anchor="ctr" anchorCtr="1"/>
-            <a:lstStyle/>
-            <a:p>
-              <a:pPr>
-                <a:defRPr sz="1000" b="0" i="0" u="none" strike="noStrike" kern="1200" baseline="0">
-                  <a:solidFill>
-                    <a:schemeClr val="tx1">
-                      <a:lumMod val="65000"/>
-                      <a:lumOff val="35000"/>
-                    </a:schemeClr>
-                  </a:solidFill>
-                  <a:latin typeface="+mn-lt"/>
-                  <a:ea typeface="+mn-ea"/>
-                  <a:cs typeface="+mn-cs"/>
-                </a:defRPr>
-              </a:pPr>
-              <a:endParaRPr lang="en-DK"/>
-            </a:p>
-          </c:txPr>
-        </c:title>
-        <c:numFmt formatCode="General" sourceLinked="1"/>
-        <c:majorTickMark val="none"/>
-        <c:minorTickMark val="none"/>
-        <c:tickLblPos val="nextTo"/>
-        <c:spPr>
-          <a:noFill/>
-          <a:ln>
-            <a:noFill/>
-          </a:ln>
-          <a:effectLst/>
-        </c:spPr>
-        <c:txPr>
-          <a:bodyPr rot="-60000000" spcFirstLastPara="1" vertOverflow="ellipsis" vert="horz" wrap="square" anchor="ctr" anchorCtr="1"/>
-          <a:lstStyle/>
-          <a:p>
-            <a:pPr>
-              <a:defRPr sz="900" b="0" i="0" u="none" strike="noStrike" kern="1200" baseline="0">
-                <a:solidFill>
-                  <a:schemeClr val="tx1">
-                    <a:lumMod val="65000"/>
-                    <a:lumOff val="35000"/>
-                  </a:schemeClr>
-                </a:solidFill>
-                <a:latin typeface="+mn-lt"/>
-                <a:ea typeface="+mn-ea"/>
-                <a:cs typeface="+mn-cs"/>
-              </a:defRPr>
-            </a:pPr>
-            <a:endParaRPr lang="en-DK"/>
-          </a:p>
-        </c:txPr>
-        <c:crossAx val="674286560"/>
-        <c:crosses val="autoZero"/>
-        <c:crossBetween val="between"/>
-      </c:valAx>
-      <c:dTable>
-        <c:showHorzBorder val="1"/>
-        <c:showVertBorder val="1"/>
-        <c:showOutline val="1"/>
-        <c:showKeys val="1"/>
-        <c:spPr>
-          <a:noFill/>
-          <a:ln w="9525" cap="flat" cmpd="sng" algn="ctr">
-            <a:solidFill>
-              <a:schemeClr val="tx1">
-                <a:lumMod val="15000"/>
-                <a:lumOff val="85000"/>
-              </a:schemeClr>
-            </a:solidFill>
-            <a:round/>
-          </a:ln>
-          <a:effectLst/>
-        </c:spPr>
-        <c:txPr>
-          <a:bodyPr rot="0" spcFirstLastPara="1" vertOverflow="ellipsis" vert="horz" wrap="square" anchor="ctr" anchorCtr="1"/>
-          <a:lstStyle/>
-          <a:p>
-            <a:pPr rtl="0">
-              <a:defRPr sz="900" b="0" i="0" u="none" strike="noStrike" kern="1200" baseline="0">
-                <a:solidFill>
-                  <a:schemeClr val="tx1">
-                    <a:lumMod val="65000"/>
-                    <a:lumOff val="35000"/>
-                  </a:schemeClr>
-                </a:solidFill>
-                <a:latin typeface="+mn-lt"/>
-                <a:ea typeface="+mn-ea"/>
-                <a:cs typeface="+mn-cs"/>
-              </a:defRPr>
-            </a:pPr>
-            <a:endParaRPr lang="en-DK"/>
-          </a:p>
-        </c:txPr>
-      </c:dTable>
-      <c:spPr>
-        <a:noFill/>
-        <a:ln>
-          <a:noFill/>
-        </a:ln>
-        <a:effectLst/>
-      </c:spPr>
-    </c:plotArea>
-    <c:plotVisOnly val="1"/>
-    <c:dispBlanksAs val="gap"/>
-    <c:showDLblsOverMax val="0"/>
-  </c:chart>
-  <c:spPr>
-    <a:solidFill>
-      <a:schemeClr val="bg1"/>
-    </a:solidFill>
-    <a:ln w="9525" cap="flat" cmpd="sng" algn="ctr">
-      <a:solidFill>
-        <a:schemeClr val="tx1">
-          <a:lumMod val="15000"/>
-          <a:lumOff val="85000"/>
-        </a:schemeClr>
-      </a:solidFill>
-      <a:round/>
-    </a:ln>
-    <a:effectLst/>
-  </c:spPr>
-  <c:txPr>
-    <a:bodyPr/>
-    <a:lstStyle/>
-    <a:p>
-      <a:pPr>
-        <a:defRPr/>
-      </a:pPr>
-      <a:endParaRPr lang="en-DK"/>
-    </a:p>
-  </c:txPr>
-  <c:externalData r:id="rId3">
-    <c:autoUpdate val="0"/>
-  </c:externalData>
-</c:chartSpace>
-</file>
-
-<file path=word/charts/chart2.xml><?xml version="1.0" encoding="utf-8"?>
-<c:chartSpace xmlns:c="http://schemas.openxmlformats.org/drawingml/2006/chart" xmlns:a="http://schemas.openxmlformats.org/drawingml/2006/main" xmlns:r="http://schemas.openxmlformats.org/officeDocument/2006/relationships" xmlns:c16r2="http://schemas.microsoft.com/office/drawing/2015/06/chart">
-  <c:date1904 val="0"/>
-  <c:lang val="en-US"/>
-  <c:roundedCorners val="0"/>
-  <mc:AlternateContent xmlns:mc="http://schemas.openxmlformats.org/markup-compatibility/2006">
-    <mc:Choice xmlns:c14="http://schemas.microsoft.com/office/drawing/2007/8/2/chart" Requires="c14">
-      <c14:style val="102"/>
-    </mc:Choice>
-    <mc:Fallback>
-      <c:style val="2"/>
-    </mc:Fallback>
-  </mc:AlternateContent>
-  <c:chart>
-    <c:title>
-      <c:tx>
-        <c:rich>
-          <a:bodyPr rot="0" spcFirstLastPara="1" vertOverflow="ellipsis" vert="horz" wrap="square" anchor="ctr" anchorCtr="1"/>
-          <a:lstStyle/>
-          <a:p>
-            <a:pPr>
-              <a:defRPr sz="1400" b="0" i="0" u="none" strike="noStrike" kern="1200" spc="0" baseline="0">
-                <a:solidFill>
-                  <a:schemeClr val="tx1">
-                    <a:lumMod val="65000"/>
-                    <a:lumOff val="35000"/>
-                  </a:schemeClr>
-                </a:solidFill>
-                <a:latin typeface="+mn-lt"/>
-                <a:ea typeface="+mn-ea"/>
-                <a:cs typeface="+mn-cs"/>
-              </a:defRPr>
-            </a:pPr>
-            <a:r>
-              <a:rPr lang="da-DK"/>
               <a:t>Comparison between DASK and NUMPY</a:t>
             </a:r>
           </a:p>
@@ -2283,7 +2263,7 @@
 </c:chartSpace>
 </file>
 
-<file path=word/charts/chart3.xml><?xml version="1.0" encoding="utf-8"?>
+<file path=word/charts/chart2.xml><?xml version="1.0" encoding="utf-8"?>
 <c:chartSpace xmlns:c="http://schemas.openxmlformats.org/drawingml/2006/chart" xmlns:a="http://schemas.openxmlformats.org/drawingml/2006/main" xmlns:r="http://schemas.openxmlformats.org/officeDocument/2006/relationships" xmlns:c16r2="http://schemas.microsoft.com/office/drawing/2015/06/chart">
   <c:date1904 val="0"/>
   <c:lang val="en-US"/>
@@ -2803,7 +2783,7 @@
 </c:chartSpace>
 </file>
 
-<file path=word/charts/chart4.xml><?xml version="1.0" encoding="utf-8"?>
+<file path=word/charts/chart3.xml><?xml version="1.0" encoding="utf-8"?>
 <c:chartSpace xmlns:c="http://schemas.openxmlformats.org/drawingml/2006/chart" xmlns:a="http://schemas.openxmlformats.org/drawingml/2006/main" xmlns:r="http://schemas.openxmlformats.org/officeDocument/2006/relationships" xmlns:c16r2="http://schemas.microsoft.com/office/drawing/2015/06/chart">
   <c:date1904 val="0"/>
   <c:lang val="en-US"/>
@@ -3443,46 +3423,6 @@
 </cs:colorStyle>
 </file>
 
-<file path=word/charts/colors4.xml><?xml version="1.0" encoding="utf-8"?>
-<cs:colorStyle xmlns:cs="http://schemas.microsoft.com/office/drawing/2012/chartStyle" xmlns:a="http://schemas.openxmlformats.org/drawingml/2006/main" meth="cycle" id="10">
-  <a:schemeClr val="accent1"/>
-  <a:schemeClr val="accent2"/>
-  <a:schemeClr val="accent3"/>
-  <a:schemeClr val="accent4"/>
-  <a:schemeClr val="accent5"/>
-  <a:schemeClr val="accent6"/>
-  <cs:variation/>
-  <cs:variation>
-    <a:lumMod val="60000"/>
-  </cs:variation>
-  <cs:variation>
-    <a:lumMod val="80000"/>
-    <a:lumOff val="20000"/>
-  </cs:variation>
-  <cs:variation>
-    <a:lumMod val="80000"/>
-  </cs:variation>
-  <cs:variation>
-    <a:lumMod val="60000"/>
-    <a:lumOff val="40000"/>
-  </cs:variation>
-  <cs:variation>
-    <a:lumMod val="50000"/>
-  </cs:variation>
-  <cs:variation>
-    <a:lumMod val="70000"/>
-    <a:lumOff val="30000"/>
-  </cs:variation>
-  <cs:variation>
-    <a:lumMod val="70000"/>
-  </cs:variation>
-  <cs:variation>
-    <a:lumMod val="50000"/>
-    <a:lumOff val="50000"/>
-  </cs:variation>
-</cs:colorStyle>
-</file>
-
 <file path=word/charts/style1.xml><?xml version="1.0" encoding="utf-8"?>
 <cs:chartStyle xmlns:cs="http://schemas.microsoft.com/office/drawing/2012/chartStyle" xmlns:a="http://schemas.openxmlformats.org/drawingml/2006/main" id="201">
   <cs:axisTitle>
@@ -3987,7 +3927,7 @@
 </file>
 
 <file path=word/charts/style2.xml><?xml version="1.0" encoding="utf-8"?>
-<cs:chartStyle xmlns:cs="http://schemas.microsoft.com/office/drawing/2012/chartStyle" xmlns:a="http://schemas.openxmlformats.org/drawingml/2006/main" id="201">
+<cs:chartStyle xmlns:cs="http://schemas.microsoft.com/office/drawing/2012/chartStyle" xmlns:a="http://schemas.openxmlformats.org/drawingml/2006/main" id="240">
   <cs:axisTitle>
     <cs:lnRef idx="0"/>
     <cs:fillRef idx="0"/>
@@ -4014,8 +3954,8 @@
       <a:ln w="9525" cap="flat" cmpd="sng" algn="ctr">
         <a:solidFill>
           <a:schemeClr val="tx1">
-            <a:lumMod val="15000"/>
-            <a:lumOff val="85000"/>
+            <a:lumMod val="25000"/>
+            <a:lumOff val="75000"/>
           </a:schemeClr>
         </a:solidFill>
         <a:round/>
@@ -4116,7 +4056,7 @@
       <a:schemeClr val="tx1"/>
     </cs:fontRef>
     <cs:spPr>
-      <a:ln w="28575" cap="rnd">
+      <a:ln w="19050" cap="rnd">
         <a:solidFill>
           <a:schemeClr val="phClr"/>
         </a:solidFill>
@@ -4148,509 +4088,6 @@
     <cs:lnRef idx="0">
       <cs:styleClr val="auto"/>
     </cs:lnRef>
-    <cs:fillRef idx="1"/>
-    <cs:effectRef idx="0"/>
-    <cs:fontRef idx="minor">
-      <a:schemeClr val="tx1"/>
-    </cs:fontRef>
-    <cs:spPr>
-      <a:ln w="9525" cap="rnd">
-        <a:solidFill>
-          <a:schemeClr val="phClr"/>
-        </a:solidFill>
-        <a:round/>
-      </a:ln>
-    </cs:spPr>
-  </cs:dataPointWireframe>
-  <cs:dataTable>
-    <cs:lnRef idx="0"/>
-    <cs:fillRef idx="0"/>
-    <cs:effectRef idx="0"/>
-    <cs:fontRef idx="minor">
-      <a:schemeClr val="tx1">
-        <a:lumMod val="65000"/>
-        <a:lumOff val="35000"/>
-      </a:schemeClr>
-    </cs:fontRef>
-    <cs:spPr>
-      <a:noFill/>
-      <a:ln w="9525" cap="flat" cmpd="sng" algn="ctr">
-        <a:solidFill>
-          <a:schemeClr val="tx1">
-            <a:lumMod val="15000"/>
-            <a:lumOff val="85000"/>
-          </a:schemeClr>
-        </a:solidFill>
-        <a:round/>
-      </a:ln>
-    </cs:spPr>
-    <cs:defRPr sz="900" kern="1200"/>
-  </cs:dataTable>
-  <cs:downBar>
-    <cs:lnRef idx="0"/>
-    <cs:fillRef idx="0"/>
-    <cs:effectRef idx="0"/>
-    <cs:fontRef idx="minor">
-      <a:schemeClr val="dk1"/>
-    </cs:fontRef>
-    <cs:spPr>
-      <a:solidFill>
-        <a:schemeClr val="dk1">
-          <a:lumMod val="65000"/>
-          <a:lumOff val="35000"/>
-        </a:schemeClr>
-      </a:solidFill>
-      <a:ln w="9525">
-        <a:solidFill>
-          <a:schemeClr val="tx1">
-            <a:lumMod val="65000"/>
-            <a:lumOff val="35000"/>
-          </a:schemeClr>
-        </a:solidFill>
-      </a:ln>
-    </cs:spPr>
-  </cs:downBar>
-  <cs:dropLine>
-    <cs:lnRef idx="0"/>
-    <cs:fillRef idx="0"/>
-    <cs:effectRef idx="0"/>
-    <cs:fontRef idx="minor">
-      <a:schemeClr val="tx1"/>
-    </cs:fontRef>
-    <cs:spPr>
-      <a:ln w="9525" cap="flat" cmpd="sng" algn="ctr">
-        <a:solidFill>
-          <a:schemeClr val="tx1">
-            <a:lumMod val="35000"/>
-            <a:lumOff val="65000"/>
-          </a:schemeClr>
-        </a:solidFill>
-        <a:round/>
-      </a:ln>
-    </cs:spPr>
-  </cs:dropLine>
-  <cs:errorBar>
-    <cs:lnRef idx="0"/>
-    <cs:fillRef idx="0"/>
-    <cs:effectRef idx="0"/>
-    <cs:fontRef idx="minor">
-      <a:schemeClr val="tx1"/>
-    </cs:fontRef>
-    <cs:spPr>
-      <a:ln w="9525" cap="flat" cmpd="sng" algn="ctr">
-        <a:solidFill>
-          <a:schemeClr val="tx1">
-            <a:lumMod val="65000"/>
-            <a:lumOff val="35000"/>
-          </a:schemeClr>
-        </a:solidFill>
-        <a:round/>
-      </a:ln>
-    </cs:spPr>
-  </cs:errorBar>
-  <cs:floor>
-    <cs:lnRef idx="0"/>
-    <cs:fillRef idx="0"/>
-    <cs:effectRef idx="0"/>
-    <cs:fontRef idx="minor">
-      <a:schemeClr val="tx1"/>
-    </cs:fontRef>
-    <cs:spPr>
-      <a:noFill/>
-      <a:ln>
-        <a:noFill/>
-      </a:ln>
-    </cs:spPr>
-  </cs:floor>
-  <cs:gridlineMajor>
-    <cs:lnRef idx="0"/>
-    <cs:fillRef idx="0"/>
-    <cs:effectRef idx="0"/>
-    <cs:fontRef idx="minor">
-      <a:schemeClr val="tx1"/>
-    </cs:fontRef>
-    <cs:spPr>
-      <a:ln w="9525" cap="flat" cmpd="sng" algn="ctr">
-        <a:solidFill>
-          <a:schemeClr val="tx1">
-            <a:lumMod val="15000"/>
-            <a:lumOff val="85000"/>
-          </a:schemeClr>
-        </a:solidFill>
-        <a:round/>
-      </a:ln>
-    </cs:spPr>
-  </cs:gridlineMajor>
-  <cs:gridlineMinor>
-    <cs:lnRef idx="0"/>
-    <cs:fillRef idx="0"/>
-    <cs:effectRef idx="0"/>
-    <cs:fontRef idx="minor">
-      <a:schemeClr val="tx1"/>
-    </cs:fontRef>
-    <cs:spPr>
-      <a:ln w="9525" cap="flat" cmpd="sng" algn="ctr">
-        <a:solidFill>
-          <a:schemeClr val="tx1">
-            <a:lumMod val="5000"/>
-            <a:lumOff val="95000"/>
-          </a:schemeClr>
-        </a:solidFill>
-        <a:round/>
-      </a:ln>
-    </cs:spPr>
-  </cs:gridlineMinor>
-  <cs:hiLoLine>
-    <cs:lnRef idx="0"/>
-    <cs:fillRef idx="0"/>
-    <cs:effectRef idx="0"/>
-    <cs:fontRef idx="minor">
-      <a:schemeClr val="tx1"/>
-    </cs:fontRef>
-    <cs:spPr>
-      <a:ln w="9525" cap="flat" cmpd="sng" algn="ctr">
-        <a:solidFill>
-          <a:schemeClr val="tx1">
-            <a:lumMod val="75000"/>
-            <a:lumOff val="25000"/>
-          </a:schemeClr>
-        </a:solidFill>
-        <a:round/>
-      </a:ln>
-    </cs:spPr>
-  </cs:hiLoLine>
-  <cs:leaderLine>
-    <cs:lnRef idx="0"/>
-    <cs:fillRef idx="0"/>
-    <cs:effectRef idx="0"/>
-    <cs:fontRef idx="minor">
-      <a:schemeClr val="tx1"/>
-    </cs:fontRef>
-    <cs:spPr>
-      <a:ln w="9525" cap="flat" cmpd="sng" algn="ctr">
-        <a:solidFill>
-          <a:schemeClr val="tx1">
-            <a:lumMod val="35000"/>
-            <a:lumOff val="65000"/>
-          </a:schemeClr>
-        </a:solidFill>
-        <a:round/>
-      </a:ln>
-    </cs:spPr>
-  </cs:leaderLine>
-  <cs:legend>
-    <cs:lnRef idx="0"/>
-    <cs:fillRef idx="0"/>
-    <cs:effectRef idx="0"/>
-    <cs:fontRef idx="minor">
-      <a:schemeClr val="tx1">
-        <a:lumMod val="65000"/>
-        <a:lumOff val="35000"/>
-      </a:schemeClr>
-    </cs:fontRef>
-    <cs:defRPr sz="900" kern="1200"/>
-  </cs:legend>
-  <cs:plotArea mods="allowNoFillOverride allowNoLineOverride">
-    <cs:lnRef idx="0"/>
-    <cs:fillRef idx="0"/>
-    <cs:effectRef idx="0"/>
-    <cs:fontRef idx="minor">
-      <a:schemeClr val="tx1"/>
-    </cs:fontRef>
-  </cs:plotArea>
-  <cs:plotArea3D mods="allowNoFillOverride allowNoLineOverride">
-    <cs:lnRef idx="0"/>
-    <cs:fillRef idx="0"/>
-    <cs:effectRef idx="0"/>
-    <cs:fontRef idx="minor">
-      <a:schemeClr val="tx1"/>
-    </cs:fontRef>
-  </cs:plotArea3D>
-  <cs:seriesAxis>
-    <cs:lnRef idx="0"/>
-    <cs:fillRef idx="0"/>
-    <cs:effectRef idx="0"/>
-    <cs:fontRef idx="minor">
-      <a:schemeClr val="tx1">
-        <a:lumMod val="65000"/>
-        <a:lumOff val="35000"/>
-      </a:schemeClr>
-    </cs:fontRef>
-    <cs:defRPr sz="900" kern="1200"/>
-  </cs:seriesAxis>
-  <cs:seriesLine>
-    <cs:lnRef idx="0"/>
-    <cs:fillRef idx="0"/>
-    <cs:effectRef idx="0"/>
-    <cs:fontRef idx="minor">
-      <a:schemeClr val="tx1"/>
-    </cs:fontRef>
-    <cs:spPr>
-      <a:ln w="9525" cap="flat" cmpd="sng" algn="ctr">
-        <a:solidFill>
-          <a:schemeClr val="tx1">
-            <a:lumMod val="35000"/>
-            <a:lumOff val="65000"/>
-          </a:schemeClr>
-        </a:solidFill>
-        <a:round/>
-      </a:ln>
-    </cs:spPr>
-  </cs:seriesLine>
-  <cs:title>
-    <cs:lnRef idx="0"/>
-    <cs:fillRef idx="0"/>
-    <cs:effectRef idx="0"/>
-    <cs:fontRef idx="minor">
-      <a:schemeClr val="tx1">
-        <a:lumMod val="65000"/>
-        <a:lumOff val="35000"/>
-      </a:schemeClr>
-    </cs:fontRef>
-    <cs:defRPr sz="1400" b="0" kern="1200" spc="0" baseline="0"/>
-  </cs:title>
-  <cs:trendline>
-    <cs:lnRef idx="0">
-      <cs:styleClr val="auto"/>
-    </cs:lnRef>
-    <cs:fillRef idx="0"/>
-    <cs:effectRef idx="0"/>
-    <cs:fontRef idx="minor">
-      <a:schemeClr val="tx1"/>
-    </cs:fontRef>
-    <cs:spPr>
-      <a:ln w="19050" cap="rnd">
-        <a:solidFill>
-          <a:schemeClr val="phClr"/>
-        </a:solidFill>
-        <a:prstDash val="sysDot"/>
-      </a:ln>
-    </cs:spPr>
-  </cs:trendline>
-  <cs:trendlineLabel>
-    <cs:lnRef idx="0"/>
-    <cs:fillRef idx="0"/>
-    <cs:effectRef idx="0"/>
-    <cs:fontRef idx="minor">
-      <a:schemeClr val="tx1">
-        <a:lumMod val="65000"/>
-        <a:lumOff val="35000"/>
-      </a:schemeClr>
-    </cs:fontRef>
-    <cs:defRPr sz="900" kern="1200"/>
-  </cs:trendlineLabel>
-  <cs:upBar>
-    <cs:lnRef idx="0"/>
-    <cs:fillRef idx="0"/>
-    <cs:effectRef idx="0"/>
-    <cs:fontRef idx="minor">
-      <a:schemeClr val="dk1"/>
-    </cs:fontRef>
-    <cs:spPr>
-      <a:solidFill>
-        <a:schemeClr val="lt1"/>
-      </a:solidFill>
-      <a:ln w="9525">
-        <a:solidFill>
-          <a:schemeClr val="tx1">
-            <a:lumMod val="15000"/>
-            <a:lumOff val="85000"/>
-          </a:schemeClr>
-        </a:solidFill>
-      </a:ln>
-    </cs:spPr>
-  </cs:upBar>
-  <cs:valueAxis>
-    <cs:lnRef idx="0"/>
-    <cs:fillRef idx="0"/>
-    <cs:effectRef idx="0"/>
-    <cs:fontRef idx="minor">
-      <a:schemeClr val="tx1">
-        <a:lumMod val="65000"/>
-        <a:lumOff val="35000"/>
-      </a:schemeClr>
-    </cs:fontRef>
-    <cs:defRPr sz="900" kern="1200"/>
-  </cs:valueAxis>
-  <cs:wall>
-    <cs:lnRef idx="0"/>
-    <cs:fillRef idx="0"/>
-    <cs:effectRef idx="0"/>
-    <cs:fontRef idx="minor">
-      <a:schemeClr val="tx1"/>
-    </cs:fontRef>
-    <cs:spPr>
-      <a:noFill/>
-      <a:ln>
-        <a:noFill/>
-      </a:ln>
-    </cs:spPr>
-  </cs:wall>
-</cs:chartStyle>
-</file>
-
-<file path=word/charts/style3.xml><?xml version="1.0" encoding="utf-8"?>
-<cs:chartStyle xmlns:cs="http://schemas.microsoft.com/office/drawing/2012/chartStyle" xmlns:a="http://schemas.openxmlformats.org/drawingml/2006/main" id="240">
-  <cs:axisTitle>
-    <cs:lnRef idx="0"/>
-    <cs:fillRef idx="0"/>
-    <cs:effectRef idx="0"/>
-    <cs:fontRef idx="minor">
-      <a:schemeClr val="tx1">
-        <a:lumMod val="65000"/>
-        <a:lumOff val="35000"/>
-      </a:schemeClr>
-    </cs:fontRef>
-    <cs:defRPr sz="1000" kern="1200"/>
-  </cs:axisTitle>
-  <cs:categoryAxis>
-    <cs:lnRef idx="0"/>
-    <cs:fillRef idx="0"/>
-    <cs:effectRef idx="0"/>
-    <cs:fontRef idx="minor">
-      <a:schemeClr val="tx1">
-        <a:lumMod val="65000"/>
-        <a:lumOff val="35000"/>
-      </a:schemeClr>
-    </cs:fontRef>
-    <cs:spPr>
-      <a:ln w="9525" cap="flat" cmpd="sng" algn="ctr">
-        <a:solidFill>
-          <a:schemeClr val="tx1">
-            <a:lumMod val="25000"/>
-            <a:lumOff val="75000"/>
-          </a:schemeClr>
-        </a:solidFill>
-        <a:round/>
-      </a:ln>
-    </cs:spPr>
-    <cs:defRPr sz="900" kern="1200"/>
-  </cs:categoryAxis>
-  <cs:chartArea mods="allowNoFillOverride allowNoLineOverride">
-    <cs:lnRef idx="0"/>
-    <cs:fillRef idx="0"/>
-    <cs:effectRef idx="0"/>
-    <cs:fontRef idx="minor">
-      <a:schemeClr val="tx1"/>
-    </cs:fontRef>
-    <cs:spPr>
-      <a:solidFill>
-        <a:schemeClr val="bg1"/>
-      </a:solidFill>
-      <a:ln w="9525" cap="flat" cmpd="sng" algn="ctr">
-        <a:solidFill>
-          <a:schemeClr val="tx1">
-            <a:lumMod val="15000"/>
-            <a:lumOff val="85000"/>
-          </a:schemeClr>
-        </a:solidFill>
-        <a:round/>
-      </a:ln>
-    </cs:spPr>
-    <cs:defRPr sz="1000" kern="1200"/>
-  </cs:chartArea>
-  <cs:dataLabel>
-    <cs:lnRef idx="0"/>
-    <cs:fillRef idx="0"/>
-    <cs:effectRef idx="0"/>
-    <cs:fontRef idx="minor">
-      <a:schemeClr val="tx1">
-        <a:lumMod val="75000"/>
-        <a:lumOff val="25000"/>
-      </a:schemeClr>
-    </cs:fontRef>
-    <cs:defRPr sz="900" kern="1200"/>
-  </cs:dataLabel>
-  <cs:dataLabelCallout>
-    <cs:lnRef idx="0"/>
-    <cs:fillRef idx="0"/>
-    <cs:effectRef idx="0"/>
-    <cs:fontRef idx="minor">
-      <a:schemeClr val="dk1">
-        <a:lumMod val="65000"/>
-        <a:lumOff val="35000"/>
-      </a:schemeClr>
-    </cs:fontRef>
-    <cs:spPr>
-      <a:solidFill>
-        <a:schemeClr val="lt1"/>
-      </a:solidFill>
-      <a:ln>
-        <a:solidFill>
-          <a:schemeClr val="dk1">
-            <a:lumMod val="25000"/>
-            <a:lumOff val="75000"/>
-          </a:schemeClr>
-        </a:solidFill>
-      </a:ln>
-    </cs:spPr>
-    <cs:defRPr sz="900" kern="1200"/>
-    <cs:bodyPr rot="0" spcFirstLastPara="1" vertOverflow="clip" horzOverflow="clip" vert="horz" wrap="square" lIns="36576" tIns="18288" rIns="36576" bIns="18288" anchor="ctr" anchorCtr="1">
-      <a:spAutoFit/>
-    </cs:bodyPr>
-  </cs:dataLabelCallout>
-  <cs:dataPoint>
-    <cs:lnRef idx="0"/>
-    <cs:fillRef idx="1">
-      <cs:styleClr val="auto"/>
-    </cs:fillRef>
-    <cs:effectRef idx="0"/>
-    <cs:fontRef idx="minor">
-      <a:schemeClr val="tx1"/>
-    </cs:fontRef>
-  </cs:dataPoint>
-  <cs:dataPoint3D>
-    <cs:lnRef idx="0"/>
-    <cs:fillRef idx="1">
-      <cs:styleClr val="auto"/>
-    </cs:fillRef>
-    <cs:effectRef idx="0"/>
-    <cs:fontRef idx="minor">
-      <a:schemeClr val="tx1"/>
-    </cs:fontRef>
-  </cs:dataPoint3D>
-  <cs:dataPointLine>
-    <cs:lnRef idx="0">
-      <cs:styleClr val="auto"/>
-    </cs:lnRef>
-    <cs:fillRef idx="1"/>
-    <cs:effectRef idx="0"/>
-    <cs:fontRef idx="minor">
-      <a:schemeClr val="tx1"/>
-    </cs:fontRef>
-    <cs:spPr>
-      <a:ln w="19050" cap="rnd">
-        <a:solidFill>
-          <a:schemeClr val="phClr"/>
-        </a:solidFill>
-        <a:round/>
-      </a:ln>
-    </cs:spPr>
-  </cs:dataPointLine>
-  <cs:dataPointMarker>
-    <cs:lnRef idx="0">
-      <cs:styleClr val="auto"/>
-    </cs:lnRef>
-    <cs:fillRef idx="1">
-      <cs:styleClr val="auto"/>
-    </cs:fillRef>
-    <cs:effectRef idx="0"/>
-    <cs:fontRef idx="minor">
-      <a:schemeClr val="tx1"/>
-    </cs:fontRef>
-    <cs:spPr>
-      <a:ln w="9525">
-        <a:solidFill>
-          <a:schemeClr val="phClr"/>
-        </a:solidFill>
-      </a:ln>
-    </cs:spPr>
-  </cs:dataPointMarker>
-  <cs:dataPointMarkerLayout symbol="circle" size="5"/>
-  <cs:dataPointWireframe>
-    <cs:lnRef idx="0">
-      <cs:styleClr val="auto"/>
-    </cs:lnRef>
     <cs:fillRef idx="0"/>
     <cs:effectRef idx="0"/>
     <cs:fontRef idx="minor">
@@ -5005,7 +4442,7 @@
 </cs:chartStyle>
 </file>
 
-<file path=word/charts/style4.xml><?xml version="1.0" encoding="utf-8"?>
+<file path=word/charts/style3.xml><?xml version="1.0" encoding="utf-8"?>
 <cs:chartStyle xmlns:cs="http://schemas.microsoft.com/office/drawing/2012/chartStyle" xmlns:a="http://schemas.openxmlformats.org/drawingml/2006/main" id="240">
   <cs:axisTitle>
     <cs:lnRef idx="0"/>

</xml_diff>

<commit_message>
Mini Project Part 2 Hand-In
</commit_message>
<xml_diff>
--- a/Part 2 - DASK and Datatypes/Numerical Scientific Computing Part2.docx
+++ b/Part 2 - DASK and Datatypes/Numerical Scientific Computing Part2.docx
@@ -81,23 +81,23 @@
     </w:p>
     <w:tbl>
       <w:tblPr>
-        <w:tblW w:w="5280" w:type="dxa"/>
+        <w:tblW w:w="5772" w:type="dxa"/>
         <w:jc w:val="center"/>
         <w:tblLook w:val="04A0" w:firstRow="1" w:lastRow="0" w:firstColumn="1" w:lastColumn="0" w:noHBand="0" w:noVBand="1"/>
       </w:tblPr>
       <w:tblGrid>
-        <w:gridCol w:w="1760"/>
-        <w:gridCol w:w="1760"/>
-        <w:gridCol w:w="1760"/>
+        <w:gridCol w:w="1924"/>
+        <w:gridCol w:w="1924"/>
+        <w:gridCol w:w="1924"/>
       </w:tblGrid>
       <w:tr>
         <w:trPr>
-          <w:trHeight w:val="828"/>
+          <w:trHeight w:val="902"/>
           <w:jc w:val="center"/>
         </w:trPr>
         <w:tc>
           <w:tcPr>
-            <w:tcW w:w="1760" w:type="dxa"/>
+            <w:tcW w:w="1924" w:type="dxa"/>
             <w:tcBorders>
               <w:top w:val="single" w:sz="4" w:space="0" w:color="auto"/>
               <w:left w:val="single" w:sz="4" w:space="0" w:color="auto"/>
@@ -116,14 +116,14 @@
               <w:rPr>
                 <w:rFonts w:ascii="Calibri" w:eastAsia="Times New Roman" w:hAnsi="Calibri" w:cs="Calibri"/>
                 <w:color w:val="000000"/>
-                <w:lang w:val="en-DK" w:eastAsia="en-DK"/>
+                <w:lang w:eastAsia="en-DK"/>
               </w:rPr>
             </w:pPr>
             <w:r>
               <w:rPr>
                 <w:rFonts w:ascii="Calibri" w:eastAsia="Times New Roman" w:hAnsi="Calibri" w:cs="Calibri"/>
                 <w:color w:val="000000"/>
-                <w:lang w:val="en-DK" w:eastAsia="en-DK"/>
+                <w:lang w:eastAsia="en-DK"/>
               </w:rPr>
               <w:t> </w:t>
             </w:r>
@@ -131,7 +131,7 @@
         </w:tc>
         <w:tc>
           <w:tcPr>
-            <w:tcW w:w="1760" w:type="dxa"/>
+            <w:tcW w:w="1924" w:type="dxa"/>
             <w:tcBorders>
               <w:top w:val="single" w:sz="4" w:space="0" w:color="auto"/>
               <w:left w:val="nil"/>
@@ -150,14 +150,14 @@
               <w:rPr>
                 <w:rFonts w:ascii="Calibri" w:eastAsia="Times New Roman" w:hAnsi="Calibri" w:cs="Calibri"/>
                 <w:color w:val="000000"/>
-                <w:lang w:val="en-DK" w:eastAsia="en-DK"/>
+                <w:lang w:eastAsia="en-DK"/>
               </w:rPr>
             </w:pPr>
             <w:r>
               <w:rPr>
                 <w:rFonts w:ascii="Calibri" w:eastAsia="Times New Roman" w:hAnsi="Calibri" w:cs="Calibri"/>
                 <w:color w:val="000000"/>
-                <w:lang w:val="en-DK" w:eastAsia="en-DK"/>
+                <w:lang w:eastAsia="en-DK"/>
               </w:rPr>
               <w:t>Complex64</w:t>
             </w:r>
@@ -165,7 +165,7 @@
         </w:tc>
         <w:tc>
           <w:tcPr>
-            <w:tcW w:w="1760" w:type="dxa"/>
+            <w:tcW w:w="1924" w:type="dxa"/>
             <w:tcBorders>
               <w:top w:val="single" w:sz="4" w:space="0" w:color="auto"/>
               <w:left w:val="nil"/>
@@ -184,14 +184,14 @@
               <w:rPr>
                 <w:rFonts w:ascii="Calibri" w:eastAsia="Times New Roman" w:hAnsi="Calibri" w:cs="Calibri"/>
                 <w:color w:val="000000"/>
-                <w:lang w:val="en-DK" w:eastAsia="en-DK"/>
+                <w:lang w:eastAsia="en-DK"/>
               </w:rPr>
             </w:pPr>
             <w:r>
               <w:rPr>
                 <w:rFonts w:ascii="Calibri" w:eastAsia="Times New Roman" w:hAnsi="Calibri" w:cs="Calibri"/>
                 <w:color w:val="000000"/>
-                <w:lang w:val="en-DK" w:eastAsia="en-DK"/>
+                <w:lang w:eastAsia="en-DK"/>
               </w:rPr>
               <w:t>Complex128</w:t>
             </w:r>
@@ -200,12 +200,12 @@
       </w:tr>
       <w:tr>
         <w:trPr>
-          <w:trHeight w:val="828"/>
+          <w:trHeight w:val="902"/>
           <w:jc w:val="center"/>
         </w:trPr>
         <w:tc>
           <w:tcPr>
-            <w:tcW w:w="1760" w:type="dxa"/>
+            <w:tcW w:w="1924" w:type="dxa"/>
             <w:tcBorders>
               <w:top w:val="nil"/>
               <w:left w:val="single" w:sz="4" w:space="0" w:color="auto"/>
@@ -224,14 +224,14 @@
               <w:rPr>
                 <w:rFonts w:ascii="Calibri" w:eastAsia="Times New Roman" w:hAnsi="Calibri" w:cs="Calibri"/>
                 <w:color w:val="000000"/>
-                <w:lang w:val="en-DK" w:eastAsia="en-DK"/>
+                <w:lang w:eastAsia="en-DK"/>
               </w:rPr>
             </w:pPr>
             <w:r>
               <w:rPr>
                 <w:rFonts w:ascii="Calibri" w:eastAsia="Times New Roman" w:hAnsi="Calibri" w:cs="Calibri"/>
                 <w:color w:val="000000"/>
-                <w:lang w:val="en-DK" w:eastAsia="en-DK"/>
+                <w:lang w:eastAsia="en-DK"/>
               </w:rPr>
               <w:t>Float16</w:t>
             </w:r>
@@ -239,7 +239,7 @@
         </w:tc>
         <w:tc>
           <w:tcPr>
-            <w:tcW w:w="1760" w:type="dxa"/>
+            <w:tcW w:w="1924" w:type="dxa"/>
             <w:tcBorders>
               <w:top w:val="single" w:sz="4" w:space="0" w:color="auto"/>
               <w:left w:val="single" w:sz="4" w:space="0" w:color="auto"/>
@@ -258,14 +258,14 @@
               <w:rPr>
                 <w:rFonts w:ascii="Calibri" w:eastAsia="Times New Roman" w:hAnsi="Calibri" w:cs="Calibri"/>
                 <w:color w:val="000000"/>
-                <w:lang w:val="en-DK" w:eastAsia="en-DK"/>
+                <w:lang w:eastAsia="en-DK"/>
               </w:rPr>
             </w:pPr>
             <w:r>
               <w:rPr>
                 <w:rFonts w:ascii="Calibri" w:eastAsia="Times New Roman" w:hAnsi="Calibri" w:cs="Calibri"/>
                 <w:color w:val="000000"/>
-                <w:lang w:val="en-DK" w:eastAsia="en-DK"/>
+                <w:lang w:eastAsia="en-DK"/>
               </w:rPr>
               <w:t>155.1</w:t>
             </w:r>
@@ -273,7 +273,7 @@
         </w:tc>
         <w:tc>
           <w:tcPr>
-            <w:tcW w:w="1760" w:type="dxa"/>
+            <w:tcW w:w="1924" w:type="dxa"/>
             <w:tcBorders>
               <w:top w:val="single" w:sz="4" w:space="0" w:color="auto"/>
               <w:left w:val="single" w:sz="4" w:space="0" w:color="auto"/>
@@ -292,14 +292,14 @@
               <w:rPr>
                 <w:rFonts w:ascii="Calibri" w:eastAsia="Times New Roman" w:hAnsi="Calibri" w:cs="Calibri"/>
                 <w:color w:val="000000"/>
-                <w:lang w:val="en-DK" w:eastAsia="en-DK"/>
+                <w:lang w:eastAsia="en-DK"/>
               </w:rPr>
             </w:pPr>
             <w:r>
               <w:rPr>
                 <w:rFonts w:ascii="Calibri" w:eastAsia="Times New Roman" w:hAnsi="Calibri" w:cs="Calibri"/>
                 <w:color w:val="000000"/>
-                <w:lang w:val="en-DK" w:eastAsia="en-DK"/>
+                <w:lang w:eastAsia="en-DK"/>
               </w:rPr>
               <w:t>193.18</w:t>
             </w:r>
@@ -308,12 +308,12 @@
       </w:tr>
       <w:tr>
         <w:trPr>
-          <w:trHeight w:val="828"/>
+          <w:trHeight w:val="902"/>
           <w:jc w:val="center"/>
         </w:trPr>
         <w:tc>
           <w:tcPr>
-            <w:tcW w:w="1760" w:type="dxa"/>
+            <w:tcW w:w="1924" w:type="dxa"/>
             <w:tcBorders>
               <w:top w:val="nil"/>
               <w:left w:val="single" w:sz="4" w:space="0" w:color="auto"/>
@@ -332,14 +332,14 @@
               <w:rPr>
                 <w:rFonts w:ascii="Calibri" w:eastAsia="Times New Roman" w:hAnsi="Calibri" w:cs="Calibri"/>
                 <w:color w:val="000000"/>
-                <w:lang w:val="en-DK" w:eastAsia="en-DK"/>
+                <w:lang w:eastAsia="en-DK"/>
               </w:rPr>
             </w:pPr>
             <w:r>
               <w:rPr>
                 <w:rFonts w:ascii="Calibri" w:eastAsia="Times New Roman" w:hAnsi="Calibri" w:cs="Calibri"/>
                 <w:color w:val="000000"/>
-                <w:lang w:val="en-DK" w:eastAsia="en-DK"/>
+                <w:lang w:eastAsia="en-DK"/>
               </w:rPr>
               <w:t>Float32</w:t>
             </w:r>
@@ -347,7 +347,7 @@
         </w:tc>
         <w:tc>
           <w:tcPr>
-            <w:tcW w:w="1760" w:type="dxa"/>
+            <w:tcW w:w="1924" w:type="dxa"/>
             <w:tcBorders>
               <w:top w:val="single" w:sz="4" w:space="0" w:color="auto"/>
               <w:left w:val="single" w:sz="4" w:space="0" w:color="auto"/>
@@ -366,14 +366,14 @@
               <w:rPr>
                 <w:rFonts w:ascii="Calibri" w:eastAsia="Times New Roman" w:hAnsi="Calibri" w:cs="Calibri"/>
                 <w:color w:val="000000"/>
-                <w:lang w:val="en-DK" w:eastAsia="en-DK"/>
+                <w:lang w:eastAsia="en-DK"/>
               </w:rPr>
             </w:pPr>
             <w:r>
               <w:rPr>
                 <w:rFonts w:ascii="Calibri" w:eastAsia="Times New Roman" w:hAnsi="Calibri" w:cs="Calibri"/>
                 <w:color w:val="000000"/>
-                <w:lang w:val="en-DK" w:eastAsia="en-DK"/>
+                <w:lang w:eastAsia="en-DK"/>
               </w:rPr>
               <w:t>157.76</w:t>
             </w:r>
@@ -381,7 +381,7 @@
         </w:tc>
         <w:tc>
           <w:tcPr>
-            <w:tcW w:w="1760" w:type="dxa"/>
+            <w:tcW w:w="1924" w:type="dxa"/>
             <w:tcBorders>
               <w:top w:val="single" w:sz="4" w:space="0" w:color="auto"/>
               <w:left w:val="single" w:sz="4" w:space="0" w:color="auto"/>
@@ -400,14 +400,14 @@
               <w:rPr>
                 <w:rFonts w:ascii="Calibri" w:eastAsia="Times New Roman" w:hAnsi="Calibri" w:cs="Calibri"/>
                 <w:color w:val="000000"/>
-                <w:lang w:val="en-DK" w:eastAsia="en-DK"/>
+                <w:lang w:eastAsia="en-DK"/>
               </w:rPr>
             </w:pPr>
             <w:r>
               <w:rPr>
                 <w:rFonts w:ascii="Calibri" w:eastAsia="Times New Roman" w:hAnsi="Calibri" w:cs="Calibri"/>
                 <w:color w:val="000000"/>
-                <w:lang w:val="en-DK" w:eastAsia="en-DK"/>
+                <w:lang w:eastAsia="en-DK"/>
               </w:rPr>
               <w:t>199.54</w:t>
             </w:r>
@@ -416,12 +416,12 @@
       </w:tr>
       <w:tr>
         <w:trPr>
-          <w:trHeight w:val="828"/>
+          <w:trHeight w:val="902"/>
           <w:jc w:val="center"/>
         </w:trPr>
         <w:tc>
           <w:tcPr>
-            <w:tcW w:w="1760" w:type="dxa"/>
+            <w:tcW w:w="1924" w:type="dxa"/>
             <w:tcBorders>
               <w:top w:val="nil"/>
               <w:left w:val="single" w:sz="4" w:space="0" w:color="auto"/>
@@ -440,14 +440,14 @@
               <w:rPr>
                 <w:rFonts w:ascii="Calibri" w:eastAsia="Times New Roman" w:hAnsi="Calibri" w:cs="Calibri"/>
                 <w:color w:val="000000"/>
-                <w:lang w:val="en-DK" w:eastAsia="en-DK"/>
+                <w:lang w:eastAsia="en-DK"/>
               </w:rPr>
             </w:pPr>
             <w:r>
               <w:rPr>
                 <w:rFonts w:ascii="Calibri" w:eastAsia="Times New Roman" w:hAnsi="Calibri" w:cs="Calibri"/>
                 <w:color w:val="000000"/>
-                <w:lang w:val="en-DK" w:eastAsia="en-DK"/>
+                <w:lang w:eastAsia="en-DK"/>
               </w:rPr>
               <w:t>Float64</w:t>
             </w:r>
@@ -455,7 +455,7 @@
         </w:tc>
         <w:tc>
           <w:tcPr>
-            <w:tcW w:w="1760" w:type="dxa"/>
+            <w:tcW w:w="1924" w:type="dxa"/>
             <w:tcBorders>
               <w:top w:val="single" w:sz="4" w:space="0" w:color="auto"/>
               <w:left w:val="single" w:sz="4" w:space="0" w:color="auto"/>
@@ -474,14 +474,14 @@
               <w:rPr>
                 <w:rFonts w:ascii="Calibri" w:eastAsia="Times New Roman" w:hAnsi="Calibri" w:cs="Calibri"/>
                 <w:color w:val="000000"/>
-                <w:lang w:val="en-DK" w:eastAsia="en-DK"/>
+                <w:lang w:eastAsia="en-DK"/>
               </w:rPr>
             </w:pPr>
             <w:r>
               <w:rPr>
                 <w:rFonts w:ascii="Calibri" w:eastAsia="Times New Roman" w:hAnsi="Calibri" w:cs="Calibri"/>
                 <w:color w:val="000000"/>
-                <w:lang w:val="en-DK" w:eastAsia="en-DK"/>
+                <w:lang w:eastAsia="en-DK"/>
               </w:rPr>
               <w:t>199.08</w:t>
             </w:r>
@@ -489,7 +489,7 @@
         </w:tc>
         <w:tc>
           <w:tcPr>
-            <w:tcW w:w="1760" w:type="dxa"/>
+            <w:tcW w:w="1924" w:type="dxa"/>
             <w:tcBorders>
               <w:top w:val="single" w:sz="4" w:space="0" w:color="auto"/>
               <w:left w:val="single" w:sz="4" w:space="0" w:color="auto"/>
@@ -508,14 +508,14 @@
               <w:rPr>
                 <w:rFonts w:ascii="Calibri" w:eastAsia="Times New Roman" w:hAnsi="Calibri" w:cs="Calibri"/>
                 <w:color w:val="000000"/>
-                <w:lang w:val="en-DK" w:eastAsia="en-DK"/>
+                <w:lang w:eastAsia="en-DK"/>
               </w:rPr>
             </w:pPr>
             <w:r>
               <w:rPr>
                 <w:rFonts w:ascii="Calibri" w:eastAsia="Times New Roman" w:hAnsi="Calibri" w:cs="Calibri"/>
                 <w:color w:val="000000"/>
-                <w:lang w:val="en-DK" w:eastAsia="en-DK"/>
+                <w:lang w:eastAsia="en-DK"/>
               </w:rPr>
               <w:t>223.37</w:t>
             </w:r>
@@ -570,7 +570,19 @@
         <w:rPr>
           <w:lang w:val="en-US"/>
         </w:rPr>
-        <w:t xml:space="preserve"> 5000</w:t>
+        <w:t xml:space="preserve"> </w:t>
+      </w:r>
+      <w:r>
+        <w:rPr>
+          <w:lang w:val="en-US"/>
+        </w:rPr>
+        <w:t>8</w:t>
+      </w:r>
+      <w:r>
+        <w:rPr>
+          <w:lang w:val="en-US"/>
+        </w:rPr>
+        <w:t>000</w:t>
       </w:r>
     </w:p>
     <w:p>
@@ -606,7 +618,7 @@
           <w:noProof/>
         </w:rPr>
         <w:drawing>
-          <wp:inline distT="0" distB="0" distL="0" distR="0" wp14:anchorId="2E47B43C" wp14:editId="0FDA3B90">
+          <wp:inline distT="0" distB="0" distL="0" distR="0" wp14:anchorId="665D4B85" wp14:editId="24271492">
             <wp:extent cx="4572000" cy="2743200"/>
             <wp:effectExtent l="0" t="0" r="0" b="0"/>
             <wp:docPr id="3" name="Chart 3">
@@ -726,7 +738,7 @@
           <w:noProof/>
         </w:rPr>
         <w:drawing>
-          <wp:inline distT="0" distB="0" distL="0" distR="0" wp14:anchorId="7FD1EBA5" wp14:editId="334A26C8">
+          <wp:inline distT="0" distB="0" distL="0" distR="0" wp14:anchorId="7848425B" wp14:editId="07269E3D">
             <wp:extent cx="4884420" cy="2945130"/>
             <wp:effectExtent l="0" t="0" r="11430" b="7620"/>
             <wp:docPr id="1" name="Chart 1">
@@ -840,10 +852,10 @@
           <w:noProof/>
         </w:rPr>
         <w:drawing>
-          <wp:inline distT="0" distB="0" distL="0" distR="0" wp14:anchorId="0FE2F42A" wp14:editId="10BDA908">
+          <wp:inline distT="0" distB="0" distL="0" distR="0" wp14:anchorId="7FD39014" wp14:editId="724B4919">
             <wp:extent cx="4884420" cy="2945130"/>
             <wp:effectExtent l="0" t="0" r="11430" b="7620"/>
-            <wp:docPr id="4" name="Chart 4">
+            <wp:docPr id="5" name="Chart 5">
               <a:extLst xmlns:a="http://schemas.openxmlformats.org/drawingml/2006/main">
                 <a:ext uri="{FF2B5EF4-FFF2-40B4-BE49-F238E27FC236}">
                   <a16:creationId xmlns:a16="http://schemas.microsoft.com/office/drawing/2014/main" id="{9B2AFFF8-D02A-40F2-8377-9381B619AF02}"/>
@@ -940,21 +952,47 @@
         </w:rPr>
       </w:pPr>
       <w:r>
-        <w:rPr>
-          <w:lang w:val="en-US"/>
-        </w:rPr>
-        <w:t>Stops early if a point is already diverged. See the end of the Mandelbrot function in both mandelbrot_dask.py and mandelbrot_vectorized.py:</w:t>
-      </w:r>
-      <w:r>
-        <w:rPr>
-          <w:noProof/>
+        <w:t>Stops early if a point is already diverged. See the end of the Mandelbrot function in</w:t>
+      </w:r>
+      <w:r>
+        <w:rPr>
+          <w:lang w:val="en-US"/>
+        </w:rPr>
+        <w:t xml:space="preserve"> </w:t>
+      </w:r>
+      <w:r>
+        <w:t>mandelbrot_dask.py</w:t>
+      </w:r>
+      <w:r>
+        <w:rPr>
+          <w:lang w:val="en-US"/>
+        </w:rPr>
+        <w:t>,</w:t>
+      </w:r>
+      <w:r>
+        <w:t xml:space="preserve"> mandelbrot_vectorized.py</w:t>
+      </w:r>
+      <w:r>
+        <w:rPr>
+          <w:lang w:val="en-US"/>
+        </w:rPr>
+        <w:t xml:space="preserve"> and mandelbrot_datatypes.py</w:t>
+      </w:r>
+      <w:r>
+        <w:t>:</w:t>
+      </w:r>
+      <w:r>
+        <w:br/>
+      </w:r>
+      <w:r>
+        <w:rPr>
           <w:lang w:val="en-US"/>
         </w:rPr>
         <w:drawing>
-          <wp:inline distT="0" distB="0" distL="0" distR="0" wp14:anchorId="7C01A081" wp14:editId="0FC5CA41">
-            <wp:extent cx="5731510" cy="586740"/>
-            <wp:effectExtent l="0" t="0" r="2540" b="3810"/>
-            <wp:docPr id="5" name="Picture 5"/>
+          <wp:inline distT="0" distB="0" distL="0" distR="0" wp14:anchorId="096154C8" wp14:editId="12A3D4A3">
+            <wp:extent cx="5731510" cy="552450"/>
+            <wp:effectExtent l="0" t="0" r="2540" b="0"/>
+            <wp:docPr id="2" name="Picture 2"/>
             <wp:cNvGraphicFramePr>
               <a:graphicFrameLocks xmlns:a="http://schemas.openxmlformats.org/drawingml/2006/main" noChangeAspect="1"/>
             </wp:cNvGraphicFramePr>
@@ -974,7 +1012,7 @@
                   <pic:spPr>
                     <a:xfrm>
                       <a:off x="0" y="0"/>
-                      <a:ext cx="5731510" cy="586740"/>
+                      <a:ext cx="5731510" cy="552450"/>
                     </a:xfrm>
                     <a:prstGeom prst="rect">
                       <a:avLst/>
@@ -1002,16 +1040,26 @@
         <w:rPr>
           <w:lang w:val="en-US"/>
         </w:rPr>
-        <w:t xml:space="preserve">The NumPy version of the Mandelbrot is optimized to run on the most optimal </w:t>
-      </w:r>
-      <w:proofErr w:type="gramStart"/>
-      <w:r>
-        <w:rPr>
-          <w:lang w:val="en-US"/>
-        </w:rPr>
-        <w:t>data-type</w:t>
-      </w:r>
-      <w:proofErr w:type="gramEnd"/>
+        <w:t>The NumPy</w:t>
+      </w:r>
+      <w:r>
+        <w:rPr>
+          <w:lang w:val="en-US"/>
+        </w:rPr>
+        <w:t xml:space="preserve"> and Dask</w:t>
+      </w:r>
+      <w:r>
+        <w:rPr>
+          <w:lang w:val="en-US"/>
+        </w:rPr>
+        <w:t xml:space="preserve"> version of the Mandelbrot is optimized to run on the most optimal </w:t>
+      </w:r>
+      <w:r>
+        <w:rPr>
+          <w:lang w:val="en-US"/>
+        </w:rPr>
+        <w:t>datatype</w:t>
+      </w:r>
       <w:r>
         <w:rPr>
           <w:lang w:val="en-US"/>
@@ -1022,7 +1070,19 @@
         <w:rPr>
           <w:lang w:val="en-US"/>
         </w:rPr>
-        <w:t>first computation test. See mandelbrot_vectorized.py:</w:t>
+        <w:t>first computation test. See mandelbrot_vectorized.py</w:t>
+      </w:r>
+      <w:r>
+        <w:rPr>
+          <w:lang w:val="en-US"/>
+        </w:rPr>
+        <w:t xml:space="preserve"> and mandelbrot_dask.py</w:t>
+      </w:r>
+      <w:r>
+        <w:rPr>
+          <w:lang w:val="en-US"/>
+        </w:rPr>
+        <w:t>:</w:t>
       </w:r>
       <w:r>
         <w:rPr>
@@ -1122,43 +1182,19 @@
         <w:rPr>
           <w:lang w:val="en-US"/>
         </w:rPr>
-        <w:t xml:space="preserve">Using </w:t>
-      </w:r>
-      <w:proofErr w:type="spellStart"/>
-      <w:proofErr w:type="gramStart"/>
-      <w:r>
-        <w:rPr>
-          <w:lang w:val="en-US"/>
-        </w:rPr>
-        <w:t>dask.abs</w:t>
-      </w:r>
-      <w:proofErr w:type="spellEnd"/>
-      <w:r>
-        <w:rPr>
-          <w:lang w:val="en-US"/>
-        </w:rPr>
-        <w:t>(</w:t>
-      </w:r>
-      <w:proofErr w:type="gramEnd"/>
-      <w:r>
-        <w:rPr>
-          <w:lang w:val="en-US"/>
-        </w:rPr>
-        <w:t xml:space="preserve">) is more optimal than using </w:t>
-      </w:r>
-      <w:proofErr w:type="spellStart"/>
-      <w:r>
-        <w:rPr>
-          <w:lang w:val="en-US"/>
-        </w:rPr>
-        <w:t>numpy.abs</w:t>
-      </w:r>
-      <w:proofErr w:type="spellEnd"/>
-      <w:r>
-        <w:rPr>
-          <w:lang w:val="en-US"/>
-        </w:rPr>
-        <w:t>(), since DASK uses lazy evaluation.</w:t>
+        <w:t xml:space="preserve">Using dask.abs() is more optimal than using numpy.abs(), since </w:t>
+      </w:r>
+      <w:r>
+        <w:rPr>
+          <w:lang w:val="en-US"/>
+        </w:rPr>
+        <w:t xml:space="preserve">Dask </w:t>
+      </w:r>
+      <w:r>
+        <w:rPr>
+          <w:lang w:val="en-US"/>
+        </w:rPr>
+        <w:t xml:space="preserve"> uses lazy evaluation.</w:t>
       </w:r>
       <w:r>
         <w:rPr>
@@ -1931,18 +1967,18 @@
               <c:numCache>
                 <c:formatCode>General</c:formatCode>
                 <c:ptCount val="2"/>
-                <c:pt idx="0">
-                  <c:v>44.787999999999997</c:v>
+                <c:pt idx="0" formatCode="0.000">
+                  <c:v>53.89</c:v>
                 </c:pt>
                 <c:pt idx="1">
-                  <c:v>54.685000000000002</c:v>
+                  <c:v>101.604</c:v>
                 </c:pt>
               </c:numCache>
             </c:numRef>
           </c:val>
           <c:extLst>
             <c:ext xmlns:c16="http://schemas.microsoft.com/office/drawing/2014/chart" uri="{C3380CC4-5D6E-409C-BE32-E72D297353CC}">
-              <c16:uniqueId val="{00000000-CFB5-4113-8388-669A00356BDD}"/>
+              <c16:uniqueId val="{00000000-189E-4D8C-AFE8-079DD1EC5EAA}"/>
             </c:ext>
           </c:extLst>
         </c:ser>
@@ -2146,7 +2182,7 @@
             </a:p>
           </c:txPr>
         </c:title>
-        <c:numFmt formatCode="General" sourceLinked="1"/>
+        <c:numFmt formatCode="0.000" sourceLinked="1"/>
         <c:majorTickMark val="none"/>
         <c:minorTickMark val="none"/>
         <c:tickLblPos val="nextTo"/>
@@ -2436,10 +2472,10 @@
           </c:dLbls>
           <c:xVal>
             <c:numRef>
-              <c:f>'DASK Local Chunk Sizes'!$A$2:$A$6</c:f>
+              <c:f>'DASK Local Chunk Sizes'!$A$2:$A$5</c:f>
               <c:numCache>
                 <c:formatCode>General</c:formatCode>
-                <c:ptCount val="5"/>
+                <c:ptCount val="4"/>
                 <c:pt idx="0">
                   <c:v>500</c:v>
                 </c:pt>
@@ -2457,21 +2493,21 @@
           </c:xVal>
           <c:yVal>
             <c:numRef>
-              <c:f>'DASK Local Chunk Sizes'!$B$2:$B$6</c:f>
+              <c:f>'DASK Local Chunk Sizes'!$B$2:$B$5</c:f>
               <c:numCache>
                 <c:formatCode>General</c:formatCode>
-                <c:ptCount val="5"/>
+                <c:ptCount val="4"/>
                 <c:pt idx="0">
-                  <c:v>3.25</c:v>
+                  <c:v>2.6840000000000002</c:v>
                 </c:pt>
                 <c:pt idx="1">
-                  <c:v>17.013999999999999</c:v>
+                  <c:v>11.852</c:v>
                 </c:pt>
                 <c:pt idx="2">
-                  <c:v>56.777999999999999</c:v>
+                  <c:v>50.335999999999999</c:v>
                 </c:pt>
                 <c:pt idx="3">
-                  <c:v>262.04599999999999</c:v>
+                  <c:v>250.167</c:v>
                 </c:pt>
               </c:numCache>
             </c:numRef>
@@ -2479,7 +2515,7 @@
           <c:smooth val="0"/>
           <c:extLst>
             <c:ext xmlns:c16="http://schemas.microsoft.com/office/drawing/2014/chart" uri="{C3380CC4-5D6E-409C-BE32-E72D297353CC}">
-              <c16:uniqueId val="{00000000-DFE1-4948-83AF-C08D7A55BC82}"/>
+              <c16:uniqueId val="{00000000-97A3-4AAC-BADA-A397DF147C9E}"/>
             </c:ext>
           </c:extLst>
         </c:ser>
@@ -2982,16 +3018,16 @@
                 <c:formatCode>General</c:formatCode>
                 <c:ptCount val="4"/>
                 <c:pt idx="0">
-                  <c:v>2.0449999999999999</c:v>
+                  <c:v>3.1970000000000001</c:v>
                 </c:pt>
                 <c:pt idx="1">
-                  <c:v>6.8769999999999998</c:v>
+                  <c:v>8.57</c:v>
                 </c:pt>
                 <c:pt idx="2">
-                  <c:v>25.902999999999999</c:v>
+                  <c:v>30.077999999999999</c:v>
                 </c:pt>
                 <c:pt idx="3">
-                  <c:v>102.74</c:v>
+                  <c:v>116.413</c:v>
                 </c:pt>
               </c:numCache>
             </c:numRef>
@@ -2999,7 +3035,7 @@
           <c:smooth val="0"/>
           <c:extLst>
             <c:ext xmlns:c16="http://schemas.microsoft.com/office/drawing/2014/chart" uri="{C3380CC4-5D6E-409C-BE32-E72D297353CC}">
-              <c16:uniqueId val="{00000000-7206-4BC4-A21A-2533A311C5DF}"/>
+              <c16:uniqueId val="{00000000-2694-45E1-8425-DA6FD112C26A}"/>
             </c:ext>
           </c:extLst>
         </c:ser>

</xml_diff>